<commit_message>
Fix lỗi hiển thị category
</commit_message>
<xml_diff>
--- a/BaiTapLon_LapTrinhFrontend.docx
+++ b/BaiTapLon_LapTrinhFrontend.docx
@@ -87,7 +87,7 @@
               </wp:anchor>
             </w:drawing>
           </mc:Choice>
-          <mc:Fallback xmlns:w16sdtdh="http://schemas.microsoft.com/office/word/2020/wordml/sdtdatahash" xmlns:w16="http://schemas.microsoft.com/office/word/2018/wordml" xmlns:w16cex="http://schemas.microsoft.com/office/word/2018/wordml/cex" xmlns:oel="http://schemas.microsoft.com/office/2019/extlst">
+          <mc:Fallback xmlns:oel="http://schemas.microsoft.com/office/2019/extlst" xmlns:w16cex="http://schemas.microsoft.com/office/word/2018/wordml/cex" xmlns:w16="http://schemas.microsoft.com/office/word/2018/wordml" xmlns:w16sdtdh="http://schemas.microsoft.com/office/word/2020/wordml/sdtdatahash">
             <w:pict>
               <v:rect w14:anchorId="6B318A82" id="Rectangle 19" o:spid="_x0000_s1026" style="position:absolute;margin-left:-7.05pt;margin-top:-5.7pt;width:450.75pt;height:737.25pt;z-index:-251657216;visibility:visible;mso-wrap-style:square;mso-width-percent:0;mso-height-percent:0;mso-wrap-distance-left:9pt;mso-wrap-distance-top:0;mso-wrap-distance-right:9pt;mso-wrap-distance-bottom:0;mso-position-horizontal:absolute;mso-position-horizontal-relative:text;mso-position-vertical:absolute;mso-position-vertical-relative:text;mso-width-percent:0;mso-height-percent:0;mso-width-relative:page;mso-height-relative:page;v-text-anchor:middle" o:gfxdata="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" fillcolor="white [3201]" strokecolor="black [3213]" strokeweight="4.5pt">
                 <v:stroke linestyle="thickThin"/>
@@ -209,7 +209,7 @@
               </wp:anchor>
             </w:drawing>
           </mc:Choice>
-          <mc:Fallback xmlns:w16sdtdh="http://schemas.microsoft.com/office/word/2020/wordml/sdtdatahash" xmlns:w16="http://schemas.microsoft.com/office/word/2018/wordml" xmlns:w16cex="http://schemas.microsoft.com/office/word/2018/wordml/cex" xmlns:oel="http://schemas.microsoft.com/office/2019/extlst">
+          <mc:Fallback xmlns:oel="http://schemas.microsoft.com/office/2019/extlst" xmlns:w16cex="http://schemas.microsoft.com/office/word/2018/wordml/cex" xmlns:w16="http://schemas.microsoft.com/office/word/2018/wordml" xmlns:w16sdtdh="http://schemas.microsoft.com/office/word/2020/wordml/sdtdatahash">
             <w:pict>
               <v:shapetype w14:anchorId="4F7999E2" id="_x0000_t32" coordsize="21600,21600" o:spt="32" o:oned="t" path="m,l21600,21600e" filled="f">
                 <v:path arrowok="t" fillok="f" o:connecttype="none"/>
@@ -5804,46 +5804,32 @@
     </w:p>
     <w:p>
       <w:pPr>
-        <w:pStyle w:val="BodyTextIndent2"/>
-        <w:spacing w:line="336" w:lineRule="auto"/>
-        <w:ind w:left="0" w:firstLine="360"/>
-        <w:rPr>
-          <w:rFonts w:ascii="Times New Roman" w:hAnsi="Times New Roman" w:cs="Times New Roman"/>
-          <w:b/>
-          <w:sz w:val="26"/>
-          <w:szCs w:val="26"/>
-        </w:rPr>
-      </w:pPr>
+        <w:rPr>
+          <w:lang w:val="vi-VN"/>
+        </w:rPr>
+      </w:pPr>
+    </w:p>
+    <w:p>
+      <w:pPr>
+        <w:rPr>
+          <w:lang w:val="vi-VN"/>
+        </w:rPr>
+      </w:pPr>
+    </w:p>
+    <w:p>
+      <w:pPr>
+        <w:rPr>
+          <w:lang w:val="vi-VN"/>
+        </w:rPr>
+      </w:pPr>
+      <w:r>
+        <w:rPr>
+          <w:lang w:val="vi-VN"/>
+        </w:rPr>
+        <w:t>Mounted : Hook is called during page render .</w:t>
+      </w:r>
       <w:bookmarkStart w:id="22" w:name="_GoBack"/>
       <w:bookmarkEnd w:id="22"/>
-    </w:p>
-    <w:p>
-      <w:pPr>
-        <w:pStyle w:val="BodyTextIndent2"/>
-        <w:spacing w:line="336" w:lineRule="auto"/>
-        <w:ind w:left="0" w:firstLine="360"/>
-        <w:jc w:val="center"/>
-        <w:rPr>
-          <w:rFonts w:ascii="Times New Roman" w:hAnsi="Times New Roman" w:cs="Times New Roman"/>
-          <w:b/>
-          <w:sz w:val="26"/>
-          <w:szCs w:val="26"/>
-        </w:rPr>
-      </w:pPr>
-    </w:p>
-    <w:p>
-      <w:pPr>
-        <w:pStyle w:val="BodyTextIndent2"/>
-        <w:spacing w:line="336" w:lineRule="auto"/>
-        <w:ind w:left="0" w:firstLine="360"/>
-        <w:jc w:val="center"/>
-        <w:rPr>
-          <w:rFonts w:ascii="Times New Roman" w:hAnsi="Times New Roman" w:cs="Times New Roman"/>
-          <w:b/>
-          <w:sz w:val="26"/>
-          <w:szCs w:val="26"/>
-        </w:rPr>
-      </w:pPr>
     </w:p>
     <w:p>
       <w:pPr>
@@ -8786,6 +8772,95 @@
 <file path=word/numbering.xml><?xml version="1.0" encoding="utf-8"?>
 <w:numbering xmlns:wpc="http://schemas.microsoft.com/office/word/2010/wordprocessingCanvas" xmlns:cx="http://schemas.microsoft.com/office/drawing/2014/chartex" xmlns:cx1="http://schemas.microsoft.com/office/drawing/2015/9/8/chartex" xmlns:cx2="http://schemas.microsoft.com/office/drawing/2015/10/21/chartex" xmlns:cx3="http://schemas.microsoft.com/office/drawing/2016/5/9/chartex" xmlns:cx4="http://schemas.microsoft.com/office/drawing/2016/5/10/chartex" xmlns:cx5="http://schemas.microsoft.com/office/drawing/2016/5/11/chartex" xmlns:cx6="http://schemas.microsoft.com/office/drawing/2016/5/12/chartex" xmlns:cx7="http://schemas.microsoft.com/office/drawing/2016/5/13/chartex" xmlns:cx8="http://schemas.microsoft.com/office/drawing/2016/5/14/chartex" xmlns:mc="http://schemas.openxmlformats.org/markup-compatibility/2006" xmlns:aink="http://schemas.microsoft.com/office/drawing/2016/ink" xmlns:am3d="http://schemas.microsoft.com/office/drawing/2017/model3d" xmlns:o="urn:schemas-microsoft-com:office:office" xmlns:r="http://schemas.openxmlformats.org/officeDocument/2006/relationships" xmlns:m="http://schemas.openxmlformats.org/officeDocument/2006/math" xmlns:v="urn:schemas-microsoft-com:vml" xmlns:wp14="http://schemas.microsoft.com/office/word/2010/wordprocessingDrawing" xmlns:wp="http://schemas.openxmlformats.org/drawingml/2006/wordprocessingDrawing" xmlns:w10="urn:schemas-microsoft-com:office:word" xmlns:w="http://schemas.openxmlformats.org/wordprocessingml/2006/main" xmlns:w14="http://schemas.microsoft.com/office/word/2010/wordml" xmlns:w15="http://schemas.microsoft.com/office/word/2012/wordml" xmlns:w16cid="http://schemas.microsoft.com/office/word/2016/wordml/cid" xmlns:w16se="http://schemas.microsoft.com/office/word/2015/wordml/symex" xmlns:wpg="http://schemas.microsoft.com/office/word/2010/wordprocessingGroup" xmlns:wpi="http://schemas.microsoft.com/office/word/2010/wordprocessingInk" xmlns:wne="http://schemas.microsoft.com/office/word/2006/wordml" xmlns:wps="http://schemas.microsoft.com/office/word/2010/wordprocessingShape" mc:Ignorable="w14 w15 w16se w16cid wp14">
   <w:abstractNum w:abstractNumId="0" w15:restartNumberingAfterBreak="0">
+    <w:nsid w:val="08251A56"/>
+    <w:multiLevelType w:val="hybridMultilevel"/>
+    <w:tmpl w:val="433CB4B4"/>
+    <w:lvl w:ilvl="0" w:tplc="6764CD72">
+      <w:start w:val="1"/>
+      <w:numFmt w:val="upperRoman"/>
+      <w:lvlText w:val="%1."/>
+      <w:lvlJc w:val="left"/>
+      <w:pPr>
+        <w:ind w:left="1080" w:hanging="720"/>
+      </w:pPr>
+      <w:rPr>
+        <w:rFonts w:hint="default"/>
+      </w:rPr>
+    </w:lvl>
+    <w:lvl w:ilvl="1" w:tplc="04090019" w:tentative="1">
+      <w:start w:val="1"/>
+      <w:numFmt w:val="lowerLetter"/>
+      <w:lvlText w:val="%2."/>
+      <w:lvlJc w:val="left"/>
+      <w:pPr>
+        <w:ind w:left="1440" w:hanging="360"/>
+      </w:pPr>
+    </w:lvl>
+    <w:lvl w:ilvl="2" w:tplc="0409001B" w:tentative="1">
+      <w:start w:val="1"/>
+      <w:numFmt w:val="lowerRoman"/>
+      <w:lvlText w:val="%3."/>
+      <w:lvlJc w:val="right"/>
+      <w:pPr>
+        <w:ind w:left="2160" w:hanging="180"/>
+      </w:pPr>
+    </w:lvl>
+    <w:lvl w:ilvl="3" w:tplc="0409000F" w:tentative="1">
+      <w:start w:val="1"/>
+      <w:numFmt w:val="decimal"/>
+      <w:lvlText w:val="%4."/>
+      <w:lvlJc w:val="left"/>
+      <w:pPr>
+        <w:ind w:left="2880" w:hanging="360"/>
+      </w:pPr>
+    </w:lvl>
+    <w:lvl w:ilvl="4" w:tplc="04090019" w:tentative="1">
+      <w:start w:val="1"/>
+      <w:numFmt w:val="lowerLetter"/>
+      <w:lvlText w:val="%5."/>
+      <w:lvlJc w:val="left"/>
+      <w:pPr>
+        <w:ind w:left="3600" w:hanging="360"/>
+      </w:pPr>
+    </w:lvl>
+    <w:lvl w:ilvl="5" w:tplc="0409001B" w:tentative="1">
+      <w:start w:val="1"/>
+      <w:numFmt w:val="lowerRoman"/>
+      <w:lvlText w:val="%6."/>
+      <w:lvlJc w:val="right"/>
+      <w:pPr>
+        <w:ind w:left="4320" w:hanging="180"/>
+      </w:pPr>
+    </w:lvl>
+    <w:lvl w:ilvl="6" w:tplc="0409000F" w:tentative="1">
+      <w:start w:val="1"/>
+      <w:numFmt w:val="decimal"/>
+      <w:lvlText w:val="%7."/>
+      <w:lvlJc w:val="left"/>
+      <w:pPr>
+        <w:ind w:left="5040" w:hanging="360"/>
+      </w:pPr>
+    </w:lvl>
+    <w:lvl w:ilvl="7" w:tplc="04090019" w:tentative="1">
+      <w:start w:val="1"/>
+      <w:numFmt w:val="lowerLetter"/>
+      <w:lvlText w:val="%8."/>
+      <w:lvlJc w:val="left"/>
+      <w:pPr>
+        <w:ind w:left="5760" w:hanging="360"/>
+      </w:pPr>
+    </w:lvl>
+    <w:lvl w:ilvl="8" w:tplc="0409001B" w:tentative="1">
+      <w:start w:val="1"/>
+      <w:numFmt w:val="lowerRoman"/>
+      <w:lvlText w:val="%9."/>
+      <w:lvlJc w:val="right"/>
+      <w:pPr>
+        <w:ind w:left="6480" w:hanging="180"/>
+      </w:pPr>
+    </w:lvl>
+  </w:abstractNum>
+  <w:abstractNum w:abstractNumId="1" w15:restartNumberingAfterBreak="0">
     <w:nsid w:val="090F421F"/>
     <w:multiLevelType w:val="hybridMultilevel"/>
     <w:tmpl w:val="97981846"/>
@@ -8902,7 +8977,7 @@
       </w:rPr>
     </w:lvl>
   </w:abstractNum>
-  <w:abstractNum w:abstractNumId="1" w15:restartNumberingAfterBreak="0">
+  <w:abstractNum w:abstractNumId="2" w15:restartNumberingAfterBreak="0">
     <w:nsid w:val="0C1C2CF2"/>
     <w:multiLevelType w:val="singleLevel"/>
     <w:tmpl w:val="005071C2"/>
@@ -8922,7 +8997,7 @@
       </w:rPr>
     </w:lvl>
   </w:abstractNum>
-  <w:abstractNum w:abstractNumId="2" w15:restartNumberingAfterBreak="0">
+  <w:abstractNum w:abstractNumId="3" w15:restartNumberingAfterBreak="0">
     <w:nsid w:val="0D4D6677"/>
     <w:multiLevelType w:val="hybridMultilevel"/>
     <w:tmpl w:val="37BA63B2"/>
@@ -9011,7 +9086,7 @@
       </w:pPr>
     </w:lvl>
   </w:abstractNum>
-  <w:abstractNum w:abstractNumId="3" w15:restartNumberingAfterBreak="0">
+  <w:abstractNum w:abstractNumId="4" w15:restartNumberingAfterBreak="0">
     <w:nsid w:val="1F8A36B1"/>
     <w:multiLevelType w:val="hybridMultilevel"/>
     <w:tmpl w:val="37BA63B2"/>
@@ -9100,7 +9175,7 @@
       </w:pPr>
     </w:lvl>
   </w:abstractNum>
-  <w:abstractNum w:abstractNumId="4" w15:restartNumberingAfterBreak="0">
+  <w:abstractNum w:abstractNumId="5" w15:restartNumberingAfterBreak="0">
     <w:nsid w:val="299024F0"/>
     <w:multiLevelType w:val="hybridMultilevel"/>
     <w:tmpl w:val="589E0D60"/>
@@ -9212,7 +9287,7 @@
       </w:rPr>
     </w:lvl>
   </w:abstractNum>
-  <w:abstractNum w:abstractNumId="5" w15:restartNumberingAfterBreak="0">
+  <w:abstractNum w:abstractNumId="6" w15:restartNumberingAfterBreak="0">
     <w:nsid w:val="3FD51CCB"/>
     <w:multiLevelType w:val="multilevel"/>
     <w:tmpl w:val="3FD51CCB"/>
@@ -9326,7 +9401,7 @@
       </w:pPr>
     </w:lvl>
   </w:abstractNum>
-  <w:abstractNum w:abstractNumId="6" w15:restartNumberingAfterBreak="0">
+  <w:abstractNum w:abstractNumId="7" w15:restartNumberingAfterBreak="0">
     <w:nsid w:val="43986201"/>
     <w:multiLevelType w:val="multilevel"/>
     <w:tmpl w:val="43986201"/>
@@ -9415,7 +9490,7 @@
       </w:pPr>
     </w:lvl>
   </w:abstractNum>
-  <w:abstractNum w:abstractNumId="7" w15:restartNumberingAfterBreak="0">
+  <w:abstractNum w:abstractNumId="8" w15:restartNumberingAfterBreak="0">
     <w:nsid w:val="4EF26543"/>
     <w:multiLevelType w:val="multilevel"/>
     <w:tmpl w:val="20BE8C5A"/>
@@ -9536,7 +9611,7 @@
       </w:rPr>
     </w:lvl>
   </w:abstractNum>
-  <w:abstractNum w:abstractNumId="8" w15:restartNumberingAfterBreak="0">
+  <w:abstractNum w:abstractNumId="9" w15:restartNumberingAfterBreak="0">
     <w:nsid w:val="59F143EC"/>
     <w:multiLevelType w:val="hybridMultilevel"/>
     <w:tmpl w:val="EC8C5B74"/>
@@ -9649,7 +9724,7 @@
       </w:rPr>
     </w:lvl>
   </w:abstractNum>
-  <w:abstractNum w:abstractNumId="9" w15:restartNumberingAfterBreak="0">
+  <w:abstractNum w:abstractNumId="10" w15:restartNumberingAfterBreak="0">
     <w:nsid w:val="5C795731"/>
     <w:multiLevelType w:val="hybridMultilevel"/>
     <w:tmpl w:val="37BA63B2"/>
@@ -9738,7 +9813,7 @@
       </w:pPr>
     </w:lvl>
   </w:abstractNum>
-  <w:abstractNum w:abstractNumId="10" w15:restartNumberingAfterBreak="0">
+  <w:abstractNum w:abstractNumId="11" w15:restartNumberingAfterBreak="0">
     <w:nsid w:val="5C921064"/>
     <w:multiLevelType w:val="multilevel"/>
     <w:tmpl w:val="5C921064"/>
@@ -9852,7 +9927,7 @@
       </w:pPr>
     </w:lvl>
   </w:abstractNum>
-  <w:abstractNum w:abstractNumId="11" w15:restartNumberingAfterBreak="0">
+  <w:abstractNum w:abstractNumId="12" w15:restartNumberingAfterBreak="0">
     <w:nsid w:val="5E6E5EFF"/>
     <w:multiLevelType w:val="hybridMultilevel"/>
     <w:tmpl w:val="234463E4"/>
@@ -9965,7 +10040,7 @@
       </w:rPr>
     </w:lvl>
   </w:abstractNum>
-  <w:abstractNum w:abstractNumId="12" w15:restartNumberingAfterBreak="0">
+  <w:abstractNum w:abstractNumId="13" w15:restartNumberingAfterBreak="0">
     <w:nsid w:val="6D911410"/>
     <w:multiLevelType w:val="singleLevel"/>
     <w:tmpl w:val="BCA464AE"/>
@@ -9985,7 +10060,7 @@
       </w:rPr>
     </w:lvl>
   </w:abstractNum>
-  <w:abstractNum w:abstractNumId="13" w15:restartNumberingAfterBreak="0">
+  <w:abstractNum w:abstractNumId="14" w15:restartNumberingAfterBreak="0">
     <w:nsid w:val="6D9701E6"/>
     <w:multiLevelType w:val="hybridMultilevel"/>
     <w:tmpl w:val="FAA4FA30"/>
@@ -10098,7 +10173,7 @@
       </w:rPr>
     </w:lvl>
   </w:abstractNum>
-  <w:abstractNum w:abstractNumId="14" w15:restartNumberingAfterBreak="0">
+  <w:abstractNum w:abstractNumId="15" w15:restartNumberingAfterBreak="0">
     <w:nsid w:val="74693251"/>
     <w:multiLevelType w:val="multilevel"/>
     <w:tmpl w:val="74693251"/>
@@ -10211,7 +10286,7 @@
       </w:rPr>
     </w:lvl>
   </w:abstractNum>
-  <w:abstractNum w:abstractNumId="15" w15:restartNumberingAfterBreak="0">
+  <w:abstractNum w:abstractNumId="16" w15:restartNumberingAfterBreak="0">
     <w:nsid w:val="74F76D02"/>
     <w:multiLevelType w:val="hybridMultilevel"/>
     <w:tmpl w:val="8CE4874A"/>
@@ -10324,7 +10399,7 @@
       </w:rPr>
     </w:lvl>
   </w:abstractNum>
-  <w:abstractNum w:abstractNumId="16" w15:restartNumberingAfterBreak="0">
+  <w:abstractNum w:abstractNumId="17" w15:restartNumberingAfterBreak="0">
     <w:nsid w:val="7A0D12E6"/>
     <w:multiLevelType w:val="hybridMultilevel"/>
     <w:tmpl w:val="5BC27B18"/>
@@ -10413,7 +10488,7 @@
       </w:pPr>
     </w:lvl>
   </w:abstractNum>
-  <w:abstractNum w:abstractNumId="17" w15:restartNumberingAfterBreak="0">
+  <w:abstractNum w:abstractNumId="18" w15:restartNumberingAfterBreak="0">
     <w:nsid w:val="7FD90601"/>
     <w:multiLevelType w:val="hybridMultilevel"/>
     <w:tmpl w:val="F152702E"/>
@@ -10527,16 +10602,16 @@
     </w:lvl>
   </w:abstractNum>
   <w:num w:numId="1">
+    <w:abstractNumId w:val="8"/>
+  </w:num>
+  <w:num w:numId="2">
     <w:abstractNumId w:val="7"/>
   </w:num>
-  <w:num w:numId="2">
-    <w:abstractNumId w:val="6"/>
-  </w:num>
   <w:num w:numId="3">
-    <w:abstractNumId w:val="14"/>
+    <w:abstractNumId w:val="15"/>
   </w:num>
   <w:num w:numId="4">
-    <w:abstractNumId w:val="10"/>
+    <w:abstractNumId w:val="11"/>
     <w:lvlOverride w:ilvl="0">
       <w:startOverride w:val="2"/>
     </w:lvlOverride>
@@ -10566,7 +10641,7 @@
     </w:lvlOverride>
   </w:num>
   <w:num w:numId="5">
-    <w:abstractNumId w:val="5"/>
+    <w:abstractNumId w:val="6"/>
     <w:lvlOverride w:ilvl="0">
       <w:startOverride w:val="2"/>
     </w:lvlOverride>
@@ -10596,43 +10671,46 @@
     </w:lvlOverride>
   </w:num>
   <w:num w:numId="6">
+    <w:abstractNumId w:val="17"/>
+  </w:num>
+  <w:num w:numId="7">
+    <w:abstractNumId w:val="12"/>
+  </w:num>
+  <w:num w:numId="8">
     <w:abstractNumId w:val="16"/>
   </w:num>
-  <w:num w:numId="7">
-    <w:abstractNumId w:val="11"/>
+  <w:num w:numId="9">
+    <w:abstractNumId w:val="14"/>
   </w:num>
-  <w:num w:numId="8">
-    <w:abstractNumId w:val="15"/>
+  <w:num w:numId="10">
+    <w:abstractNumId w:val="18"/>
   </w:num>
-  <w:num w:numId="9">
+  <w:num w:numId="11">
+    <w:abstractNumId w:val="9"/>
+  </w:num>
+  <w:num w:numId="12">
     <w:abstractNumId w:val="13"/>
   </w:num>
-  <w:num w:numId="10">
-    <w:abstractNumId w:val="17"/>
-  </w:num>
-  <w:num w:numId="11">
-    <w:abstractNumId w:val="8"/>
-  </w:num>
-  <w:num w:numId="12">
-    <w:abstractNumId w:val="12"/>
-  </w:num>
   <w:num w:numId="13">
-    <w:abstractNumId w:val="0"/>
+    <w:abstractNumId w:val="1"/>
   </w:num>
   <w:num w:numId="14">
-    <w:abstractNumId w:val="1"/>
+    <w:abstractNumId w:val="2"/>
   </w:num>
   <w:num w:numId="15">
+    <w:abstractNumId w:val="5"/>
+  </w:num>
+  <w:num w:numId="16">
+    <w:abstractNumId w:val="10"/>
+  </w:num>
+  <w:num w:numId="17">
     <w:abstractNumId w:val="4"/>
   </w:num>
-  <w:num w:numId="16">
-    <w:abstractNumId w:val="9"/>
-  </w:num>
-  <w:num w:numId="17">
+  <w:num w:numId="18">
     <w:abstractNumId w:val="3"/>
   </w:num>
-  <w:num w:numId="18">
-    <w:abstractNumId w:val="2"/>
+  <w:num w:numId="19">
+    <w:abstractNumId w:val="0"/>
   </w:num>
 </w:numbering>
 </file>
@@ -12187,7 +12265,7 @@
 </file>
 
 <file path=customXml/itemProps1.xml><?xml version="1.0" encoding="utf-8"?>
-<ds:datastoreItem xmlns:ds="http://schemas.openxmlformats.org/officeDocument/2006/customXml" ds:itemID="{E6A47B55-6E97-49DF-A059-FF2C68E76AC2}">
+<ds:datastoreItem xmlns:ds="http://schemas.openxmlformats.org/officeDocument/2006/customXml" ds:itemID="{68E0FAAC-B5AE-478A-A69E-870F1C3649CA}">
   <ds:schemaRefs>
     <ds:schemaRef ds:uri="http://schemas.openxmlformats.org/officeDocument/2006/bibliography"/>
   </ds:schemaRefs>

</xml_diff>

<commit_message>
can you read file vue in here
</commit_message>
<xml_diff>
--- a/BaiTapLon_LapTrinhFrontend.docx
+++ b/BaiTapLon_LapTrinhFrontend.docx
@@ -87,7 +87,7 @@
               </wp:anchor>
             </w:drawing>
           </mc:Choice>
-          <mc:Fallback xmlns:oel="http://schemas.microsoft.com/office/2019/extlst" xmlns:w16cex="http://schemas.microsoft.com/office/word/2018/wordml/cex" xmlns:w16="http://schemas.microsoft.com/office/word/2018/wordml" xmlns:w16sdtdh="http://schemas.microsoft.com/office/word/2020/wordml/sdtdatahash">
+          <mc:Fallback xmlns:w16sdtdh="http://schemas.microsoft.com/office/word/2020/wordml/sdtdatahash" xmlns:w16="http://schemas.microsoft.com/office/word/2018/wordml" xmlns:w16cex="http://schemas.microsoft.com/office/word/2018/wordml/cex" xmlns:oel="http://schemas.microsoft.com/office/2019/extlst">
             <w:pict>
               <v:rect w14:anchorId="6B318A82" id="Rectangle 19" o:spid="_x0000_s1026" style="position:absolute;margin-left:-7.05pt;margin-top:-5.7pt;width:450.75pt;height:737.25pt;z-index:-251657216;visibility:visible;mso-wrap-style:square;mso-width-percent:0;mso-height-percent:0;mso-wrap-distance-left:9pt;mso-wrap-distance-top:0;mso-wrap-distance-right:9pt;mso-wrap-distance-bottom:0;mso-position-horizontal:absolute;mso-position-horizontal-relative:text;mso-position-vertical:absolute;mso-position-vertical-relative:text;mso-width-percent:0;mso-height-percent:0;mso-width-relative:page;mso-height-relative:page;v-text-anchor:middle" o:gfxdata="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" fillcolor="white [3201]" strokecolor="black [3213]" strokeweight="4.5pt">
                 <v:stroke linestyle="thickThin"/>
@@ -209,7 +209,7 @@
               </wp:anchor>
             </w:drawing>
           </mc:Choice>
-          <mc:Fallback xmlns:oel="http://schemas.microsoft.com/office/2019/extlst" xmlns:w16cex="http://schemas.microsoft.com/office/word/2018/wordml/cex" xmlns:w16="http://schemas.microsoft.com/office/word/2018/wordml" xmlns:w16sdtdh="http://schemas.microsoft.com/office/word/2020/wordml/sdtdatahash">
+          <mc:Fallback xmlns:w16sdtdh="http://schemas.microsoft.com/office/word/2020/wordml/sdtdatahash" xmlns:w16="http://schemas.microsoft.com/office/word/2018/wordml" xmlns:w16cex="http://schemas.microsoft.com/office/word/2018/wordml/cex" xmlns:oel="http://schemas.microsoft.com/office/2019/extlst">
             <w:pict>
               <v:shapetype w14:anchorId="4F7999E2" id="_x0000_t32" coordsize="21600,21600" o:spt="32" o:oned="t" path="m,l21600,21600e" filled="f">
                 <v:path arrowok="t" fillok="f" o:connecttype="none"/>
@@ -2170,15 +2170,634 @@
     </w:p>
     <w:p>
       <w:pPr>
-        <w:pStyle w:val="TOCHeading"/>
+        <w:pStyle w:val="Footer"/>
+        <w:jc w:val="center"/>
+        <w:rPr>
+          <w:rFonts w:cs="Times New Roman"/>
+          <w:b/>
+          <w:bCs/>
+          <w:color w:val="000000" w:themeColor="text1"/>
+          <w:szCs w:val="26"/>
+          <w:vertAlign w:val="subscript"/>
+        </w:rPr>
+      </w:pPr>
+      <w:r>
+        <w:rPr>
+          <w:rFonts w:eastAsia="Times New Roman" w:cs="Times New Roman"/>
+          <w:b/>
+          <w:bCs/>
+          <w:color w:val="000000" w:themeColor="text1"/>
+          <w:szCs w:val="26"/>
+        </w:rPr>
+        <w:lastRenderedPageBreak/>
+        <w:t>MỞ ĐẦU</w:t>
+      </w:r>
+      <w:r>
+        <w:rPr>
+          <w:rFonts w:eastAsia="Times New Roman" w:cs="Times New Roman"/>
+          <w:b/>
+          <w:bCs/>
+          <w:color w:val="000000" w:themeColor="text1"/>
+          <w:szCs w:val="26"/>
+        </w:rPr>
+        <w:softHyphen/>
+      </w:r>
+    </w:p>
+    <w:p>
+      <w:pPr>
+        <w:spacing w:line="288" w:lineRule="auto"/>
+        <w:ind w:firstLine="709"/>
+        <w:rPr>
+          <w:b/>
+          <w:bCs/>
+          <w:color w:val="000000" w:themeColor="text1"/>
+          <w:sz w:val="26"/>
+          <w:szCs w:val="26"/>
+        </w:rPr>
+      </w:pPr>
+    </w:p>
+    <w:p>
+      <w:pPr>
+        <w:spacing w:line="288" w:lineRule="auto"/>
+        <w:ind w:firstLine="709"/>
+        <w:rPr>
+          <w:rStyle w:val="apple-converted-space"/>
+          <w:bCs/>
+          <w:color w:val="000000" w:themeColor="text1"/>
+          <w:sz w:val="26"/>
+          <w:szCs w:val="26"/>
+        </w:rPr>
+      </w:pPr>
+      <w:r>
+        <w:rPr>
+          <w:rStyle w:val="apple-converted-space"/>
+          <w:bCs/>
+          <w:color w:val="000000" w:themeColor="text1"/>
+          <w:sz w:val="26"/>
+          <w:szCs w:val="26"/>
+        </w:rPr>
+        <w:t>Trong thời đại công nghệ thông tin phát triển mạnh mẽ như hiện nay, việc sử dụng website để bán hàng không chỉ là một xu hướng mà còn là một cách tiếp cận hiệu quả để kinh doanh và tiếp cận khách hàng. Thiết kế một website bán hàng đáng tin cậy, hấp dẫn và tối ưu hóa trở thành một yếu tố quan trọng để thu hút người dùng, tăng cường doanh số bán hàng và xây dựng mối quan hệ lâu dài với khách hàng.</w:t>
+      </w:r>
+    </w:p>
+    <w:p>
+      <w:pPr>
+        <w:spacing w:line="288" w:lineRule="auto"/>
+        <w:ind w:firstLine="709"/>
+        <w:rPr>
+          <w:rStyle w:val="apple-converted-space"/>
+          <w:bCs/>
+          <w:color w:val="000000" w:themeColor="text1"/>
+          <w:sz w:val="26"/>
+          <w:szCs w:val="26"/>
+        </w:rPr>
+      </w:pPr>
+      <w:r>
+        <w:rPr>
+          <w:rStyle w:val="apple-converted-space"/>
+          <w:bCs/>
+          <w:color w:val="000000" w:themeColor="text1"/>
+          <w:sz w:val="26"/>
+          <w:szCs w:val="26"/>
+        </w:rPr>
+        <w:t>Báo cáo này tập trung vào việc thiết kế website bán hàng với mục tiêu mang lại trải nghiệm người dùng tốt nhất, tăng cường khả năng tiếp cận khách hàng và tối ưu hóa quy trình mua sắm trực tuyến. Sự phát triển của công nghệ và xu hướng mua sắm trực tuyến đang mở ra nhiều cơ hội cho các doanh nghiệp, và việc sở hữu một website bán hàng chuyên nghiệp đã trở thành một yếu tố không thể thiếu trong chiến lược kinh doanh hiện đại.</w:t>
+      </w:r>
+    </w:p>
+    <w:p>
+      <w:pPr>
+        <w:spacing w:line="288" w:lineRule="auto"/>
+        <w:ind w:firstLine="709"/>
+        <w:rPr>
+          <w:rStyle w:val="apple-converted-space"/>
+          <w:bCs/>
+          <w:color w:val="000000" w:themeColor="text1"/>
+          <w:sz w:val="26"/>
+          <w:szCs w:val="26"/>
+        </w:rPr>
+      </w:pPr>
+      <w:r>
+        <w:rPr>
+          <w:rStyle w:val="apple-converted-space"/>
+          <w:bCs/>
+          <w:color w:val="000000" w:themeColor="text1"/>
+          <w:sz w:val="26"/>
+          <w:szCs w:val="26"/>
+        </w:rPr>
+        <w:t>Báo cáo này sẽ tập trung vào các yếu tố quan trọng của thiết kế website bán hàng, bao gồm giao diện hấp dẫn, trải nghiệm người dùng, quản lý nội dung, tích hợp thanh toán an toàn và các chiến lược tiếp thị trực tuyến. em sẽ khám phá những nguyên tắc thiết kế cơ bản và những xu hướng mới nhất trong lĩnh vực này để đảm bảo rằng website bán hàng của em không chỉ thu hút mà còn tạo ra những trải nghiệm đáng nhớ cho khách hàng.</w:t>
+      </w:r>
+    </w:p>
+    <w:p>
+      <w:pPr>
+        <w:spacing w:line="288" w:lineRule="auto"/>
+        <w:ind w:firstLine="709"/>
+        <w:rPr>
+          <w:rStyle w:val="apple-converted-space"/>
+          <w:bCs/>
+          <w:color w:val="000000" w:themeColor="text1"/>
+          <w:sz w:val="26"/>
+          <w:szCs w:val="26"/>
+        </w:rPr>
+      </w:pPr>
+      <w:r>
+        <w:rPr>
+          <w:rStyle w:val="apple-converted-space"/>
+          <w:bCs/>
+          <w:color w:val="000000" w:themeColor="text1"/>
+          <w:sz w:val="26"/>
+          <w:szCs w:val="26"/>
+        </w:rPr>
+        <w:t>Thông qua việc tìm hiểu và áp dụng các phương pháp thiết kế hiện đại, hy vọng Báo cáo này sẽ cung cấp một cái nhìn tổng quan về việc thiết kế website bán hàng và đóng góp vào việc nâng cao hiệu quả kinh doanh của các doanh nghiệp trong thời đại số ngày nay. Mục tiêu cuối cùng là xây dựng một website bán hàng đáng tin cậy, thu hút và tạo sự tương tác tích cực với khách hàng, đồng thời mang lại lợi ích kinh tế cho doanh nghiệp.</w:t>
+      </w:r>
+    </w:p>
+    <w:p>
+      <w:pPr>
+        <w:spacing w:line="288" w:lineRule="auto"/>
+        <w:ind w:firstLine="709"/>
+        <w:rPr>
+          <w:bCs/>
+          <w:color w:val="000000" w:themeColor="text1"/>
+          <w:sz w:val="26"/>
+          <w:szCs w:val="26"/>
+        </w:rPr>
+      </w:pPr>
+      <w:r>
+        <w:rPr>
+          <w:rStyle w:val="apple-converted-space"/>
+          <w:bCs/>
+          <w:color w:val="000000" w:themeColor="text1"/>
+          <w:sz w:val="26"/>
+          <w:szCs w:val="26"/>
+        </w:rPr>
+        <w:t>Em đã bắt đầu hành trình khám phá thiết kế website bán hàng và tìm hiểu cách tạo ra một trang web xuất sắc, đáp ứng nhu cầu ngày càng cao của thị trường kinh doanh trực tuyến.</w:t>
+      </w:r>
+    </w:p>
+    <w:p>
+      <w:pPr>
+        <w:pStyle w:val="BodyTextIndent2"/>
+        <w:spacing w:line="336" w:lineRule="auto"/>
         <w:rPr>
           <w:rFonts w:ascii="Times New Roman" w:hAnsi="Times New Roman" w:cs="Times New Roman"/>
+          <w:sz w:val="26"/>
+          <w:szCs w:val="26"/>
+        </w:rPr>
+      </w:pPr>
+    </w:p>
+    <w:p>
+      <w:pPr>
+        <w:spacing w:after="160" w:line="259" w:lineRule="auto"/>
+        <w:jc w:val="left"/>
+        <w:rPr>
+          <w:sz w:val="26"/>
+          <w:szCs w:val="26"/>
+        </w:rPr>
+      </w:pPr>
+      <w:r>
+        <w:rPr>
+          <w:sz w:val="26"/>
+          <w:szCs w:val="26"/>
+        </w:rPr>
+        <w:br w:type="page"/>
+      </w:r>
+    </w:p>
+    <w:p>
+      <w:pPr>
+        <w:jc w:val="center"/>
+        <w:rPr>
+          <w:rStyle w:val="apple-converted-space"/>
           <w:b/>
           <w:bCs/>
           <w:color w:val="000000" w:themeColor="text1"/>
           <w:sz w:val="26"/>
           <w:szCs w:val="26"/>
+        </w:rPr>
+      </w:pPr>
+      <w:r>
+        <w:rPr>
+          <w:b/>
+          <w:bCs/>
+          <w:color w:val="000000" w:themeColor="text1"/>
+          <w:sz w:val="26"/>
+          <w:szCs w:val="26"/>
+        </w:rPr>
+        <w:lastRenderedPageBreak/>
+        <w:t>LỜI CẢM ƠN</w:t>
+      </w:r>
+    </w:p>
+    <w:p>
+      <w:pPr>
+        <w:spacing w:line="288" w:lineRule="auto"/>
+        <w:ind w:firstLine="709"/>
+        <w:rPr>
+          <w:color w:val="000000" w:themeColor="text1"/>
+          <w:sz w:val="26"/>
+          <w:szCs w:val="26"/>
+          <w:shd w:val="clear" w:color="auto" w:fill="FFFFFF"/>
+        </w:rPr>
+      </w:pPr>
+      <w:r>
+        <w:rPr>
+          <w:color w:val="000000" w:themeColor="text1"/>
+          <w:sz w:val="26"/>
+          <w:szCs w:val="26"/>
+          <w:shd w:val="clear" w:color="auto" w:fill="FFFFFF"/>
+        </w:rPr>
+        <w:t>Ngày nay việc ứng dụng công nghệ thông tin đã trở nên phổ biến trong hầu hết mọi nơi tất cả các ngành nghề, công việc đều có thể ứng dụng công nghệ thông tin vào công tác quản lý.</w:t>
+      </w:r>
+    </w:p>
+    <w:p>
+      <w:pPr>
+        <w:spacing w:line="288" w:lineRule="auto"/>
+        <w:ind w:firstLine="709"/>
+        <w:rPr>
+          <w:color w:val="000000" w:themeColor="text1"/>
+          <w:sz w:val="26"/>
+          <w:szCs w:val="26"/>
+          <w:shd w:val="clear" w:color="auto" w:fill="FFFFFF"/>
+        </w:rPr>
+      </w:pPr>
+      <w:r>
+        <w:rPr>
+          <w:color w:val="000000" w:themeColor="text1"/>
+          <w:sz w:val="26"/>
+          <w:szCs w:val="26"/>
+          <w:shd w:val="clear" w:color="auto" w:fill="FFFFFF"/>
+        </w:rPr>
+        <w:t>Trong những năm gần đây sự phát triển của công nghệ thông tin ngày càng nổi bật tốc độ phát triển như vũ bão, công nghệ thông tin dần dần có mặt thay thế và trở thành công cụ đắc lực hỗ trợ con người. Vì vậy, để bắt kịp với nhịp độ phát triển xã hội, những nền tảng kiến thức học trên giảng đường là vô cùng quan trọng với Sinh viên chúng em.</w:t>
+      </w:r>
+    </w:p>
+    <w:p>
+      <w:pPr>
+        <w:spacing w:line="288" w:lineRule="auto"/>
+        <w:ind w:firstLine="709"/>
+        <w:rPr>
+          <w:rStyle w:val="Strong"/>
+          <w:b w:val="0"/>
+          <w:bCs w:val="0"/>
+          <w:color w:val="000000" w:themeColor="text1"/>
+          <w:shd w:val="clear" w:color="auto" w:fill="FFFFFF"/>
+        </w:rPr>
+      </w:pPr>
+      <w:r>
+        <w:rPr>
+          <w:color w:val="000000" w:themeColor="text1"/>
+          <w:sz w:val="26"/>
+          <w:szCs w:val="26"/>
+          <w:shd w:val="clear" w:color="auto" w:fill="FFFFFF"/>
+        </w:rPr>
+        <w:t>Em xin gửi lời cảm ơn chân thành nhất đến quý thầy cô Trường Đại học Đại Nam, những người đã dìu dắt em tận tình, đã truyền đạt cho em những kiến thức và bài học quý báu trong suốt 3 tháng em theo học tại trường. Em xin trân trọng gửi lời cảm ơn đến tất cả các thầy cô trong khoa Công Nghệ Thông Tin, đặc biệt là thầy giáo</w:t>
+      </w:r>
+      <w:r>
+        <w:rPr>
+          <w:color w:val="000000" w:themeColor="text1"/>
+          <w:sz w:val="26"/>
+          <w:szCs w:val="26"/>
+          <w:shd w:val="clear" w:color="auto" w:fill="FFFFFF"/>
           <w:lang w:val="vi-VN"/>
+        </w:rPr>
+        <w:t xml:space="preserve"> </w:t>
+      </w:r>
+      <w:r>
+        <w:rPr>
+          <w:color w:val="000000" w:themeColor="text1"/>
+          <w:sz w:val="26"/>
+          <w:szCs w:val="26"/>
+          <w:shd w:val="clear" w:color="auto" w:fill="FFFFFF"/>
+          <w:lang w:val="vi-VN"/>
+        </w:rPr>
+        <w:t xml:space="preserve">Th.sy </w:t>
+      </w:r>
+      <w:r>
+        <w:rPr>
+          <w:color w:val="000000" w:themeColor="text1"/>
+          <w:sz w:val="26"/>
+          <w:szCs w:val="26"/>
+          <w:shd w:val="clear" w:color="auto" w:fill="FFFFFF"/>
+          <w:lang w:val="vi-VN"/>
+        </w:rPr>
+        <w:t>Nguyễn Hà Thanh</w:t>
+      </w:r>
+      <w:r>
+        <w:rPr>
+          <w:color w:val="000000" w:themeColor="text1"/>
+          <w:sz w:val="26"/>
+          <w:szCs w:val="26"/>
+          <w:shd w:val="clear" w:color="auto" w:fill="FFFFFF"/>
+        </w:rPr>
+        <w:t>, thầy đã tận tình hướng dẫn và giúp đỡ em trong suốt quá trình học tập tại trường. Với sự chỉ bảo của thầy, em đã có những định hướng tốt trong việc triển khai và thực hiện các yêu cầu trong quá trình làm luận án. Em xin cảm ơn những người thân và gia đình đã quan tâm, động viên và luôn tạo cho em những điều kiện tốt nhất trong suốt quả trình học tập, trau dồi kinh nghiệm cho bản thân. Ngoài ra, em cũng xin gửi lời cảm ơn tới tất cả em bè, đặc biệt là các em trong lớp CNTT 16-06 đã luôn gắn bó, cùng học tập và giúp đỡ em trong những tháng qua và trong suốt quá trình thực hiện luận án này. Em xin chân thành cảm ơn !</w:t>
+      </w:r>
+    </w:p>
+    <w:p>
+      <w:pPr>
+        <w:spacing w:line="288" w:lineRule="auto"/>
+        <w:ind w:firstLine="709"/>
+        <w:rPr>
+          <w:rStyle w:val="Strong"/>
+          <w:b w:val="0"/>
+          <w:bCs w:val="0"/>
+          <w:color w:val="000000" w:themeColor="text1"/>
+          <w:shd w:val="clear" w:color="auto" w:fill="FFFFFF"/>
+        </w:rPr>
+      </w:pPr>
+    </w:p>
+    <w:p>
+      <w:pPr>
+        <w:spacing w:line="288" w:lineRule="auto"/>
+        <w:ind w:firstLine="709"/>
+        <w:rPr>
+          <w:rStyle w:val="Strong"/>
+          <w:b w:val="0"/>
+          <w:bCs w:val="0"/>
+          <w:color w:val="000000" w:themeColor="text1"/>
+          <w:shd w:val="clear" w:color="auto" w:fill="FFFFFF"/>
+        </w:rPr>
+      </w:pPr>
+      <w:r>
+        <w:rPr>
+          <w:rStyle w:val="Strong"/>
+          <w:b w:val="0"/>
+          <w:bCs w:val="0"/>
+          <w:color w:val="000000" w:themeColor="text1"/>
+          <w:shd w:val="clear" w:color="auto" w:fill="FFFFFF"/>
+        </w:rPr>
+        <w:tab/>
+        <w:t xml:space="preserve">                                                       </w:t>
+      </w:r>
+      <w:r>
+        <w:rPr>
+          <w:rStyle w:val="Strong"/>
+          <w:b w:val="0"/>
+          <w:bCs w:val="0"/>
+          <w:color w:val="000000" w:themeColor="text1"/>
+          <w:shd w:val="clear" w:color="auto" w:fill="FFFFFF"/>
+        </w:rPr>
+        <w:tab/>
+      </w:r>
+      <w:r>
+        <w:rPr>
+          <w:rStyle w:val="Strong"/>
+          <w:b w:val="0"/>
+          <w:bCs w:val="0"/>
+          <w:color w:val="000000" w:themeColor="text1"/>
+          <w:shd w:val="clear" w:color="auto" w:fill="FFFFFF"/>
+        </w:rPr>
+        <w:tab/>
+      </w:r>
+      <w:r>
+        <w:rPr>
+          <w:rStyle w:val="Strong"/>
+          <w:b w:val="0"/>
+          <w:bCs w:val="0"/>
+          <w:color w:val="000000" w:themeColor="text1"/>
+          <w:shd w:val="clear" w:color="auto" w:fill="FFFFFF"/>
+        </w:rPr>
+        <w:tab/>
+        <w:t xml:space="preserve">         Sinh viên </w:t>
+      </w:r>
+    </w:p>
+    <w:p>
+      <w:pPr>
+        <w:spacing w:line="288" w:lineRule="auto"/>
+        <w:ind w:firstLine="709"/>
+        <w:rPr>
+          <w:rStyle w:val="Strong"/>
+          <w:b w:val="0"/>
+          <w:bCs w:val="0"/>
+          <w:i/>
+          <w:color w:val="000000" w:themeColor="text1"/>
+          <w:shd w:val="clear" w:color="auto" w:fill="FFFFFF"/>
+        </w:rPr>
+      </w:pPr>
+      <w:r>
+        <w:rPr>
+          <w:rStyle w:val="Strong"/>
+          <w:b w:val="0"/>
+          <w:bCs w:val="0"/>
+          <w:color w:val="000000" w:themeColor="text1"/>
+          <w:shd w:val="clear" w:color="auto" w:fill="FFFFFF"/>
+        </w:rPr>
+        <w:tab/>
+        <w:t xml:space="preserve">                                                   </w:t>
+      </w:r>
+      <w:r>
+        <w:rPr>
+          <w:rStyle w:val="Strong"/>
+          <w:b w:val="0"/>
+          <w:bCs w:val="0"/>
+          <w:color w:val="000000" w:themeColor="text1"/>
+          <w:shd w:val="clear" w:color="auto" w:fill="FFFFFF"/>
+        </w:rPr>
+        <w:tab/>
+        <w:t xml:space="preserve"> </w:t>
+      </w:r>
+      <w:r>
+        <w:rPr>
+          <w:rStyle w:val="Strong"/>
+          <w:b w:val="0"/>
+          <w:bCs w:val="0"/>
+          <w:color w:val="000000" w:themeColor="text1"/>
+          <w:shd w:val="clear" w:color="auto" w:fill="FFFFFF"/>
+        </w:rPr>
+        <w:tab/>
+      </w:r>
+      <w:r>
+        <w:rPr>
+          <w:rStyle w:val="Strong"/>
+          <w:b w:val="0"/>
+          <w:bCs w:val="0"/>
+          <w:color w:val="000000" w:themeColor="text1"/>
+          <w:shd w:val="clear" w:color="auto" w:fill="FFFFFF"/>
+        </w:rPr>
+        <w:tab/>
+      </w:r>
+      <w:r>
+        <w:rPr>
+          <w:rStyle w:val="Strong"/>
+          <w:b w:val="0"/>
+          <w:bCs w:val="0"/>
+          <w:color w:val="000000" w:themeColor="text1"/>
+          <w:shd w:val="clear" w:color="auto" w:fill="FFFFFF"/>
+        </w:rPr>
+        <w:tab/>
+      </w:r>
+      <w:r>
+        <w:rPr>
+          <w:rStyle w:val="Strong"/>
+          <w:b w:val="0"/>
+          <w:bCs w:val="0"/>
+          <w:i/>
+          <w:color w:val="000000" w:themeColor="text1"/>
+          <w:shd w:val="clear" w:color="auto" w:fill="FFFFFF"/>
+        </w:rPr>
+        <w:t>Thành</w:t>
+      </w:r>
+    </w:p>
+    <w:p>
+      <w:pPr>
+        <w:spacing w:line="288" w:lineRule="auto"/>
+        <w:ind w:firstLine="709"/>
+        <w:rPr>
+          <w:rStyle w:val="Strong"/>
+          <w:b w:val="0"/>
+          <w:bCs w:val="0"/>
+          <w:i/>
+          <w:color w:val="000000" w:themeColor="text1"/>
+          <w:shd w:val="clear" w:color="auto" w:fill="FFFFFF"/>
+        </w:rPr>
+      </w:pPr>
+      <w:r>
+        <w:rPr>
+          <w:rStyle w:val="Strong"/>
+          <w:b w:val="0"/>
+          <w:bCs w:val="0"/>
+          <w:i/>
+          <w:color w:val="000000" w:themeColor="text1"/>
+          <w:shd w:val="clear" w:color="auto" w:fill="FFFFFF"/>
+        </w:rPr>
+        <w:tab/>
+        <w:t xml:space="preserve">                                           </w:t>
+      </w:r>
+      <w:r>
+        <w:rPr>
+          <w:rStyle w:val="Strong"/>
+          <w:b w:val="0"/>
+          <w:bCs w:val="0"/>
+          <w:i/>
+          <w:color w:val="000000" w:themeColor="text1"/>
+          <w:shd w:val="clear" w:color="auto" w:fill="FFFFFF"/>
+        </w:rPr>
+        <w:tab/>
+      </w:r>
+      <w:r>
+        <w:rPr>
+          <w:rStyle w:val="Strong"/>
+          <w:b w:val="0"/>
+          <w:bCs w:val="0"/>
+          <w:i/>
+          <w:color w:val="000000" w:themeColor="text1"/>
+          <w:shd w:val="clear" w:color="auto" w:fill="FFFFFF"/>
+        </w:rPr>
+        <w:tab/>
+      </w:r>
+      <w:r>
+        <w:rPr>
+          <w:rStyle w:val="Strong"/>
+          <w:b w:val="0"/>
+          <w:bCs w:val="0"/>
+          <w:i/>
+          <w:color w:val="000000" w:themeColor="text1"/>
+          <w:shd w:val="clear" w:color="auto" w:fill="FFFFFF"/>
+        </w:rPr>
+        <w:tab/>
+      </w:r>
+      <w:r>
+        <w:rPr>
+          <w:rStyle w:val="Strong"/>
+          <w:b w:val="0"/>
+          <w:bCs w:val="0"/>
+          <w:i/>
+          <w:color w:val="000000" w:themeColor="text1"/>
+          <w:shd w:val="clear" w:color="auto" w:fill="FFFFFF"/>
+        </w:rPr>
+        <w:tab/>
+        <w:t xml:space="preserve">   Nguyễn Trung Thành</w:t>
+      </w:r>
+    </w:p>
+    <w:p>
+      <w:pPr>
+        <w:spacing w:line="288" w:lineRule="auto"/>
+        <w:ind w:firstLine="709"/>
+        <w:rPr>
+          <w:rStyle w:val="Strong"/>
+          <w:b w:val="0"/>
+          <w:bCs w:val="0"/>
+          <w:color w:val="000000" w:themeColor="text1"/>
+          <w:shd w:val="clear" w:color="auto" w:fill="FFFFFF"/>
+        </w:rPr>
+      </w:pPr>
+      <w:r>
+        <w:rPr>
+          <w:rStyle w:val="Strong"/>
+          <w:b w:val="0"/>
+          <w:bCs w:val="0"/>
+          <w:color w:val="000000" w:themeColor="text1"/>
+          <w:shd w:val="clear" w:color="auto" w:fill="FFFFFF"/>
+        </w:rPr>
+        <w:t xml:space="preserve"> </w:t>
+      </w:r>
+    </w:p>
+    <w:p>
+      <w:pPr>
+        <w:spacing w:after="160" w:line="259" w:lineRule="auto"/>
+        <w:jc w:val="left"/>
+        <w:rPr>
+          <w:rFonts w:eastAsiaTheme="minorHAnsi"/>
+          <w:sz w:val="26"/>
+          <w:szCs w:val="26"/>
+        </w:rPr>
+      </w:pPr>
+    </w:p>
+    <w:p>
+      <w:pPr>
+        <w:spacing w:after="160" w:line="259" w:lineRule="auto"/>
+        <w:jc w:val="left"/>
+        <w:rPr>
+          <w:rFonts w:eastAsiaTheme="minorHAnsi"/>
+          <w:sz w:val="26"/>
+          <w:szCs w:val="26"/>
+        </w:rPr>
+      </w:pPr>
+    </w:p>
+    <w:p>
+      <w:pPr>
+        <w:spacing w:after="160" w:line="259" w:lineRule="auto"/>
+        <w:jc w:val="left"/>
+        <w:rPr>
+          <w:rFonts w:eastAsiaTheme="minorHAnsi"/>
+          <w:sz w:val="26"/>
+          <w:szCs w:val="26"/>
+        </w:rPr>
+      </w:pPr>
+    </w:p>
+    <w:p>
+      <w:pPr>
+        <w:spacing w:after="160" w:line="259" w:lineRule="auto"/>
+        <w:jc w:val="left"/>
+        <w:rPr>
+          <w:rFonts w:eastAsiaTheme="minorHAnsi"/>
+          <w:sz w:val="26"/>
+          <w:szCs w:val="26"/>
+        </w:rPr>
+      </w:pPr>
+    </w:p>
+    <w:p>
+      <w:pPr>
+        <w:spacing w:after="160" w:line="259" w:lineRule="auto"/>
+        <w:jc w:val="left"/>
+        <w:rPr>
+          <w:rFonts w:eastAsiaTheme="minorHAnsi"/>
+          <w:sz w:val="26"/>
+          <w:szCs w:val="26"/>
+        </w:rPr>
+      </w:pPr>
+    </w:p>
+    <w:p>
+      <w:pPr>
+        <w:spacing w:after="160" w:line="259" w:lineRule="auto"/>
+        <w:jc w:val="left"/>
+        <w:rPr>
+          <w:rFonts w:eastAsiaTheme="minorHAnsi"/>
+          <w:sz w:val="26"/>
+          <w:szCs w:val="26"/>
+        </w:rPr>
+      </w:pPr>
+    </w:p>
+    <w:p>
+      <w:pPr>
+        <w:spacing w:after="160" w:line="259" w:lineRule="auto"/>
+        <w:jc w:val="left"/>
+        <w:rPr>
+          <w:rFonts w:eastAsiaTheme="minorHAnsi"/>
+          <w:sz w:val="26"/>
+          <w:szCs w:val="26"/>
         </w:rPr>
       </w:pPr>
     </w:p>
@@ -2190,20 +2809,10 @@
         <w:jc w:val="center"/>
         <w:rPr>
           <w:rFonts w:ascii="Times New Roman" w:hAnsi="Times New Roman" w:cs="Times New Roman"/>
-          <w:b/>
-          <w:sz w:val="26"/>
-          <w:szCs w:val="26"/>
-        </w:rPr>
-      </w:pPr>
-      <w:r>
-        <w:rPr>
-          <w:rFonts w:ascii="Times New Roman" w:hAnsi="Times New Roman" w:cs="Times New Roman"/>
-          <w:b/>
-          <w:sz w:val="26"/>
-          <w:szCs w:val="26"/>
-        </w:rPr>
-        <w:t>LỜI NÓI ĐẦU</w:t>
-      </w:r>
+          <w:sz w:val="26"/>
+          <w:szCs w:val="26"/>
+        </w:rPr>
+      </w:pPr>
     </w:p>
     <w:p>
       <w:pPr>
@@ -2213,6 +2822,8 @@
         <w:jc w:val="center"/>
         <w:rPr>
           <w:rFonts w:ascii="Times New Roman" w:hAnsi="Times New Roman" w:cs="Times New Roman"/>
+          <w:b/>
+          <w:bCs/>
           <w:sz w:val="26"/>
           <w:szCs w:val="26"/>
         </w:rPr>
@@ -2220,28 +2831,13 @@
       <w:r>
         <w:rPr>
           <w:rFonts w:ascii="Times New Roman" w:hAnsi="Times New Roman" w:cs="Times New Roman"/>
-          <w:sz w:val="26"/>
-          <w:szCs w:val="26"/>
-        </w:rPr>
-        <w:t>(Nếu có)</w:t>
-      </w:r>
-    </w:p>
-    <w:p>
-      <w:pPr>
-        <w:spacing w:after="160" w:line="259" w:lineRule="auto"/>
-        <w:jc w:val="left"/>
-        <w:rPr>
-          <w:rFonts w:eastAsiaTheme="minorHAnsi"/>
-          <w:sz w:val="26"/>
-          <w:szCs w:val="26"/>
-        </w:rPr>
-      </w:pPr>
-      <w:r>
-        <w:rPr>
-          <w:sz w:val="26"/>
-          <w:szCs w:val="26"/>
-        </w:rPr>
-        <w:br w:type="page"/>
+          <w:b/>
+          <w:bCs/>
+          <w:sz w:val="26"/>
+          <w:szCs w:val="26"/>
+        </w:rPr>
+        <w:lastRenderedPageBreak/>
+        <w:t>MỤC LỤC</w:t>
       </w:r>
     </w:p>
     <w:p>
@@ -2252,245 +2848,37 @@
         <w:jc w:val="center"/>
         <w:rPr>
           <w:rFonts w:ascii="Times New Roman" w:hAnsi="Times New Roman" w:cs="Times New Roman"/>
-          <w:sz w:val="26"/>
-          <w:szCs w:val="26"/>
-        </w:rPr>
-      </w:pPr>
-    </w:p>
-    <w:p>
-      <w:pPr>
-        <w:pStyle w:val="BodyTextIndent2"/>
-        <w:spacing w:line="336" w:lineRule="auto"/>
-        <w:ind w:left="0" w:firstLine="360"/>
-        <w:jc w:val="center"/>
+          <w:b/>
+          <w:sz w:val="26"/>
+          <w:szCs w:val="26"/>
+        </w:rPr>
+      </w:pPr>
+      <w:r>
         <w:rPr>
           <w:rFonts w:ascii="Times New Roman" w:hAnsi="Times New Roman" w:cs="Times New Roman"/>
           <w:b/>
-          <w:bCs/>
-          <w:sz w:val="26"/>
-          <w:szCs w:val="26"/>
-        </w:rPr>
-      </w:pPr>
+          <w:sz w:val="26"/>
+          <w:szCs w:val="26"/>
+        </w:rPr>
+        <w:t>(Đánh tự động</w:t>
+      </w:r>
       <w:r>
         <w:rPr>
           <w:rFonts w:ascii="Times New Roman" w:hAnsi="Times New Roman" w:cs="Times New Roman"/>
           <w:b/>
-          <w:bCs/>
-          <w:sz w:val="26"/>
-          <w:szCs w:val="26"/>
-        </w:rPr>
-        <w:t>MỤC LỤC</w:t>
-      </w:r>
-    </w:p>
-    <w:p>
-      <w:pPr>
-        <w:pStyle w:val="BodyTextIndent2"/>
-        <w:spacing w:line="336" w:lineRule="auto"/>
-        <w:ind w:left="0" w:firstLine="360"/>
-        <w:jc w:val="center"/>
+          <w:sz w:val="26"/>
+          <w:szCs w:val="26"/>
+        </w:rPr>
+        <w:t xml:space="preserve"> với 3 mức</w:t>
+      </w:r>
+      <w:r>
         <w:rPr>
           <w:rFonts w:ascii="Times New Roman" w:hAnsi="Times New Roman" w:cs="Times New Roman"/>
           <w:b/>
           <w:sz w:val="26"/>
           <w:szCs w:val="26"/>
         </w:rPr>
-      </w:pPr>
-      <w:r>
-        <w:rPr>
-          <w:rFonts w:ascii="Times New Roman" w:hAnsi="Times New Roman" w:cs="Times New Roman"/>
-          <w:b/>
-          <w:sz w:val="26"/>
-          <w:szCs w:val="26"/>
-        </w:rPr>
-        <w:t>(Đánh tự động</w:t>
-      </w:r>
-      <w:r>
-        <w:rPr>
-          <w:rFonts w:ascii="Times New Roman" w:hAnsi="Times New Roman" w:cs="Times New Roman"/>
-          <w:b/>
-          <w:sz w:val="26"/>
-          <w:szCs w:val="26"/>
-        </w:rPr>
-        <w:t xml:space="preserve"> với 3 mức</w:t>
-      </w:r>
-      <w:r>
-        <w:rPr>
-          <w:rFonts w:ascii="Times New Roman" w:hAnsi="Times New Roman" w:cs="Times New Roman"/>
-          <w:b/>
-          <w:sz w:val="26"/>
-          <w:szCs w:val="26"/>
-        </w:rPr>
         <w:t>)</w:t>
-      </w:r>
-    </w:p>
-    <w:p>
-      <w:pPr>
-        <w:spacing w:after="160" w:line="259" w:lineRule="auto"/>
-        <w:jc w:val="left"/>
-        <w:rPr>
-          <w:rFonts w:eastAsiaTheme="minorHAnsi"/>
-          <w:b/>
-          <w:sz w:val="26"/>
-          <w:szCs w:val="26"/>
-        </w:rPr>
-      </w:pPr>
-      <w:r>
-        <w:rPr>
-          <w:b/>
-          <w:sz w:val="26"/>
-          <w:szCs w:val="26"/>
-        </w:rPr>
-        <w:br w:type="page"/>
-      </w:r>
-    </w:p>
-    <w:p>
-      <w:pPr>
-        <w:pStyle w:val="BodyTextIndent2"/>
-        <w:spacing w:line="336" w:lineRule="auto"/>
-        <w:ind w:left="0" w:firstLine="360"/>
-        <w:jc w:val="center"/>
-        <w:rPr>
-          <w:rFonts w:ascii="Times New Roman" w:hAnsi="Times New Roman" w:cs="Times New Roman"/>
-          <w:b/>
-          <w:sz w:val="26"/>
-          <w:szCs w:val="26"/>
-        </w:rPr>
-      </w:pPr>
-      <w:r>
-        <w:rPr>
-          <w:rFonts w:ascii="Times New Roman" w:hAnsi="Times New Roman" w:cs="Times New Roman"/>
-          <w:b/>
-          <w:sz w:val="26"/>
-          <w:szCs w:val="26"/>
-        </w:rPr>
-        <w:lastRenderedPageBreak/>
-        <w:t>MỤC LỤC HÌNH ẢNH</w:t>
-      </w:r>
-    </w:p>
-    <w:p>
-      <w:pPr>
-        <w:pStyle w:val="BodyTextIndent2"/>
-        <w:spacing w:line="336" w:lineRule="auto"/>
-        <w:ind w:left="0" w:firstLine="360"/>
-        <w:jc w:val="center"/>
-        <w:rPr>
-          <w:rFonts w:ascii="Times New Roman" w:hAnsi="Times New Roman" w:cs="Times New Roman"/>
-          <w:b/>
-          <w:sz w:val="26"/>
-          <w:szCs w:val="26"/>
-        </w:rPr>
-      </w:pPr>
-      <w:r>
-        <w:rPr>
-          <w:rFonts w:ascii="Times New Roman" w:hAnsi="Times New Roman" w:cs="Times New Roman"/>
-          <w:b/>
-          <w:sz w:val="26"/>
-          <w:szCs w:val="26"/>
-        </w:rPr>
-        <w:t>(</w:t>
-      </w:r>
-      <w:r>
-        <w:rPr>
-          <w:rFonts w:ascii="Times New Roman" w:hAnsi="Times New Roman" w:cs="Times New Roman"/>
-          <w:b/>
-          <w:sz w:val="26"/>
-          <w:szCs w:val="26"/>
-        </w:rPr>
-        <w:t>Đánh tự động n</w:t>
-      </w:r>
-      <w:r>
-        <w:rPr>
-          <w:rFonts w:ascii="Times New Roman" w:hAnsi="Times New Roman" w:cs="Times New Roman"/>
-          <w:b/>
-          <w:sz w:val="26"/>
-          <w:szCs w:val="26"/>
-        </w:rPr>
-        <w:t>ếu có)</w:t>
-      </w:r>
-    </w:p>
-    <w:p>
-      <w:pPr>
-        <w:spacing w:after="160" w:line="259" w:lineRule="auto"/>
-        <w:jc w:val="left"/>
-        <w:rPr>
-          <w:rFonts w:eastAsiaTheme="minorHAnsi"/>
-          <w:b/>
-          <w:sz w:val="26"/>
-          <w:szCs w:val="26"/>
-        </w:rPr>
-      </w:pPr>
-      <w:r>
-        <w:rPr>
-          <w:b/>
-          <w:sz w:val="26"/>
-          <w:szCs w:val="26"/>
-        </w:rPr>
-        <w:br w:type="page"/>
-      </w:r>
-    </w:p>
-    <w:p>
-      <w:pPr>
-        <w:pStyle w:val="BodyTextIndent2"/>
-        <w:spacing w:line="336" w:lineRule="auto"/>
-        <w:ind w:left="0" w:firstLine="360"/>
-        <w:jc w:val="center"/>
-        <w:rPr>
-          <w:rFonts w:ascii="Times New Roman" w:hAnsi="Times New Roman" w:cs="Times New Roman"/>
-          <w:b/>
-          <w:sz w:val="26"/>
-          <w:szCs w:val="26"/>
-        </w:rPr>
-      </w:pPr>
-      <w:r>
-        <w:rPr>
-          <w:rFonts w:ascii="Times New Roman" w:hAnsi="Times New Roman" w:cs="Times New Roman"/>
-          <w:b/>
-          <w:sz w:val="26"/>
-          <w:szCs w:val="26"/>
-        </w:rPr>
-        <w:lastRenderedPageBreak/>
-        <w:t>MỤC LỤC BẢNG</w:t>
-      </w:r>
-    </w:p>
-    <w:p>
-      <w:pPr>
-        <w:pStyle w:val="BodyTextIndent2"/>
-        <w:spacing w:line="336" w:lineRule="auto"/>
-        <w:ind w:left="0" w:firstLine="360"/>
-        <w:jc w:val="center"/>
-        <w:rPr>
-          <w:rFonts w:ascii="Times New Roman" w:hAnsi="Times New Roman" w:cs="Times New Roman"/>
-          <w:b/>
-          <w:sz w:val="26"/>
-          <w:szCs w:val="26"/>
-        </w:rPr>
-      </w:pPr>
-      <w:r>
-        <w:rPr>
-          <w:rFonts w:ascii="Times New Roman" w:hAnsi="Times New Roman" w:cs="Times New Roman"/>
-          <w:b/>
-          <w:sz w:val="26"/>
-          <w:szCs w:val="26"/>
-        </w:rPr>
-        <w:t>(</w:t>
-      </w:r>
-      <w:r>
-        <w:rPr>
-          <w:rFonts w:ascii="Times New Roman" w:hAnsi="Times New Roman" w:cs="Times New Roman"/>
-          <w:b/>
-          <w:sz w:val="26"/>
-          <w:szCs w:val="26"/>
-        </w:rPr>
-        <w:t>Đánh tự động n</w:t>
-      </w:r>
-      <w:r>
-        <w:rPr>
-          <w:rFonts w:ascii="Times New Roman" w:hAnsi="Times New Roman" w:cs="Times New Roman"/>
-          <w:b/>
-          <w:sz w:val="26"/>
-          <w:szCs w:val="26"/>
-        </w:rPr>
-        <w:t>ếu có)</w:t>
       </w:r>
     </w:p>
     <w:p>
@@ -3743,6 +4131,7 @@
         <w:spacing w:after="160" w:line="259" w:lineRule="auto"/>
         <w:jc w:val="left"/>
         <w:rPr>
+          <w:rFonts w:eastAsiaTheme="minorHAnsi"/>
           <w:b/>
           <w:sz w:val="26"/>
           <w:szCs w:val="26"/>
@@ -3844,6 +4233,838 @@
           <w:szCs w:val="26"/>
         </w:rPr>
       </w:pPr>
+    </w:p>
+    <w:p>
+      <w:pPr>
+        <w:spacing w:after="160" w:line="259" w:lineRule="auto"/>
+        <w:jc w:val="left"/>
+        <w:rPr>
+          <w:rFonts w:eastAsiaTheme="minorHAnsi"/>
+          <w:b/>
+          <w:sz w:val="26"/>
+          <w:szCs w:val="26"/>
+        </w:rPr>
+      </w:pPr>
+    </w:p>
+    <w:p>
+      <w:pPr>
+        <w:spacing w:after="160" w:line="259" w:lineRule="auto"/>
+        <w:jc w:val="left"/>
+        <w:rPr>
+          <w:rFonts w:eastAsiaTheme="minorHAnsi"/>
+          <w:b/>
+          <w:sz w:val="26"/>
+          <w:szCs w:val="26"/>
+        </w:rPr>
+      </w:pPr>
+    </w:p>
+    <w:p>
+      <w:pPr>
+        <w:pStyle w:val="Heading2"/>
+        <w:rPr>
+          <w:rFonts w:eastAsiaTheme="minorHAnsi"/>
+          <w:lang w:val="vi-VN"/>
+        </w:rPr>
+      </w:pPr>
+      <w:r>
+        <w:rPr>
+          <w:rFonts w:eastAsiaTheme="minorHAnsi"/>
+          <w:lang w:val="vi-VN"/>
+        </w:rPr>
+        <w:lastRenderedPageBreak/>
+        <w:t>1.1. Mô tả bài toán</w:t>
+      </w:r>
+    </w:p>
+    <w:p>
+      <w:pPr>
+        <w:pStyle w:val="Heading3"/>
+        <w:rPr>
+          <w:rFonts w:eastAsiaTheme="minorHAnsi"/>
+        </w:rPr>
+      </w:pPr>
+      <w:r>
+        <w:rPr>
+          <w:rFonts w:eastAsiaTheme="minorHAnsi"/>
+        </w:rPr>
+        <w:t>1.1.1. Thực trạng</w:t>
+      </w:r>
+    </w:p>
+    <w:p>
+      <w:pPr>
+        <w:spacing w:after="160" w:line="259" w:lineRule="auto"/>
+        <w:ind w:firstLine="720"/>
+        <w:jc w:val="left"/>
+        <w:rPr>
+          <w:rFonts w:eastAsiaTheme="minorHAnsi"/>
+          <w:sz w:val="26"/>
+          <w:szCs w:val="26"/>
+          <w:lang w:val="vi-VN"/>
+        </w:rPr>
+      </w:pPr>
+      <w:r>
+        <w:rPr>
+          <w:rFonts w:eastAsiaTheme="minorHAnsi"/>
+          <w:sz w:val="26"/>
+          <w:szCs w:val="26"/>
+          <w:lang w:val="vi-VN"/>
+        </w:rPr>
+        <w:t xml:space="preserve">Trong thế giới kinh tế ngày nay, với sự lan tỏa toàn cầu của nền kinh tế, cuộc sống xã hội ngày càng phát triển, đặc biệt là trong nhu cầu trao đổi hàng hóa, ngày càng gia tăng cả về số lượng và chất lượng. Sự quan trọng và không thể thiếu của thương mại điện tử hiện rõ nét. Thông qua nền tảng này, doanh nghiệp có khả năng tiếp cận khách hàng tiềm năng trên khắp thế giới với chi phí thấp và thời gian nhanh hơn đáng kể so với các phương pháp truyền thống.  </w:t>
+      </w:r>
+    </w:p>
+    <w:p>
+      <w:pPr>
+        <w:spacing w:after="160" w:line="259" w:lineRule="auto"/>
+        <w:ind w:firstLine="720"/>
+        <w:jc w:val="left"/>
+        <w:rPr>
+          <w:rFonts w:eastAsiaTheme="minorHAnsi"/>
+          <w:sz w:val="26"/>
+          <w:szCs w:val="26"/>
+          <w:lang w:val="vi-VN"/>
+        </w:rPr>
+      </w:pPr>
+      <w:r>
+        <w:rPr>
+          <w:rFonts w:eastAsiaTheme="minorHAnsi"/>
+          <w:sz w:val="26"/>
+          <w:szCs w:val="26"/>
+          <w:lang w:val="vi-VN"/>
+        </w:rPr>
+        <w:t xml:space="preserve">Với sự phát triển của Công nghệ Thông tin và Truyền thông (CNTT) gần đây, chỉ cần một số thao tác đơn giản trực tuyến, người tiêu dùng có thể trải nghiệm việc mua sắm mà không tốn nhiều thời gian. Thông qua các trang web thương mại điện tử, người dùng chỉ cần tuân theo hướng dẫn và thực hiện các thao tác click để có được những sản phẩm mong muốn, với dịch vụ giao hàng đến tận cửa.  </w:t>
+      </w:r>
+    </w:p>
+    <w:p>
+      <w:pPr>
+        <w:spacing w:after="160" w:line="259" w:lineRule="auto"/>
+        <w:ind w:firstLine="720"/>
+        <w:jc w:val="left"/>
+        <w:rPr>
+          <w:rFonts w:eastAsiaTheme="minorHAnsi"/>
+          <w:sz w:val="26"/>
+          <w:szCs w:val="26"/>
+          <w:lang w:val="vi-VN"/>
+        </w:rPr>
+      </w:pPr>
+      <w:r>
+        <w:rPr>
+          <w:rFonts w:eastAsiaTheme="minorHAnsi"/>
+          <w:sz w:val="26"/>
+          <w:szCs w:val="26"/>
+          <w:lang w:val="vi-VN"/>
+        </w:rPr>
+        <w:t xml:space="preserve">Trong bối cảnh đại dịch Covid-19 đang phức tạp, việc mua sắm trực tiếp đối mặt với nhiều khó khăn và hạn chế do các biện pháp giãn cách xã hội và chính sách của chính phủ. Nhận thức được thực trạng này, mua sắm trực tuyến trở thành xu hướng tất yếu không chỉ tại Việt Nam mà còn trên toàn cầu. </w:t>
+      </w:r>
+    </w:p>
+    <w:p>
+      <w:pPr>
+        <w:spacing w:after="160" w:line="259" w:lineRule="auto"/>
+        <w:ind w:firstLine="720"/>
+        <w:jc w:val="left"/>
+        <w:rPr>
+          <w:rFonts w:eastAsiaTheme="minorHAnsi"/>
+          <w:sz w:val="26"/>
+          <w:szCs w:val="26"/>
+          <w:lang w:val="vi-VN"/>
+        </w:rPr>
+      </w:pPr>
+      <w:r>
+        <w:rPr>
+          <w:rFonts w:eastAsiaTheme="minorHAnsi"/>
+          <w:sz w:val="26"/>
+          <w:szCs w:val="26"/>
+          <w:lang w:val="vi-VN"/>
+        </w:rPr>
+        <w:t>Dưới tình hình này, để thúc đẩy thêm sự phổ biến của thương mại điện tử và thanh toán trực tuyến tại Việt Nam, tôi đã chọn đề tài "Xây dựng ứng dụng siêu thị online". Chính từ việc này, tôi mong muốn tìm ra giải pháp đáp ứng nhu cầu bán hàng điện tử và thanh toán trực tuyến, đem lại nhiều tiện ích cho người tiêu dùng.</w:t>
+      </w:r>
+    </w:p>
+    <w:p>
+      <w:pPr>
+        <w:pStyle w:val="Heading3"/>
+        <w:rPr>
+          <w:rFonts w:eastAsiaTheme="minorHAnsi"/>
+        </w:rPr>
+      </w:pPr>
+      <w:r>
+        <w:rPr>
+          <w:rFonts w:eastAsiaTheme="minorHAnsi"/>
+        </w:rPr>
+        <w:t xml:space="preserve">1.1.2. Mô tả hệ thống  </w:t>
+      </w:r>
+    </w:p>
+    <w:p>
+      <w:pPr>
+        <w:spacing w:after="160" w:line="259" w:lineRule="auto"/>
+        <w:ind w:firstLine="720"/>
+        <w:jc w:val="left"/>
+        <w:rPr>
+          <w:rFonts w:eastAsiaTheme="minorHAnsi"/>
+          <w:sz w:val="26"/>
+          <w:szCs w:val="26"/>
+          <w:lang w:val="vi-VN"/>
+        </w:rPr>
+      </w:pPr>
+      <w:r>
+        <w:rPr>
+          <w:rFonts w:eastAsiaTheme="minorHAnsi"/>
+          <w:sz w:val="26"/>
+          <w:szCs w:val="26"/>
+          <w:lang w:val="vi-VN"/>
+        </w:rPr>
+        <w:t xml:space="preserve">Hệ thống mua bán trực tuyến là nền tảng quản lý quá trình mua bán và trao đổi hàng hóa giữa người mua và người bán. Tập trung vào quản lý sản phẩm, đơn đặt hàng, giao hàng, và thanh toán, hệ thống này đóng vai trò quan trọng trong việc thúc đẩy phát triển thương mại điện tử.  Người mua (khách hàng) và người bán (nhà cung cấp) là những đối tượng chủ yếu sử dụng hệ thống này để tham gia vào quá trình mua sắm và bán hàng. </w:t>
+      </w:r>
+    </w:p>
+    <w:p>
+      <w:pPr>
+        <w:spacing w:after="160" w:line="259" w:lineRule="auto"/>
+        <w:ind w:firstLine="720"/>
+        <w:jc w:val="left"/>
+        <w:rPr>
+          <w:rFonts w:eastAsiaTheme="minorHAnsi"/>
+          <w:sz w:val="26"/>
+          <w:szCs w:val="26"/>
+          <w:lang w:val="vi-VN"/>
+        </w:rPr>
+      </w:pPr>
+      <w:r>
+        <w:rPr>
+          <w:rFonts w:eastAsiaTheme="minorHAnsi"/>
+          <w:sz w:val="26"/>
+          <w:szCs w:val="26"/>
+          <w:lang w:val="vi-VN"/>
+        </w:rPr>
+        <w:t xml:space="preserve">Họ chịu trách nhiệm cung cấp thông tin chi tiết về sản phẩm, giúp khách hàng đưa ra quyết định mua hàng.  Các giao dịch giữa người mua và người bán sẽ được thực hiện thông qua hệ thống trung gian. </w:t>
+      </w:r>
+    </w:p>
+    <w:p>
+      <w:pPr>
+        <w:spacing w:after="160" w:line="259" w:lineRule="auto"/>
+        <w:ind w:firstLine="720"/>
+        <w:jc w:val="left"/>
+        <w:rPr>
+          <w:rFonts w:eastAsiaTheme="minorHAnsi"/>
+          <w:sz w:val="26"/>
+          <w:szCs w:val="26"/>
+          <w:lang w:val="vi-VN"/>
+        </w:rPr>
+      </w:pPr>
+      <w:r>
+        <w:rPr>
+          <w:rFonts w:eastAsiaTheme="minorHAnsi"/>
+          <w:sz w:val="26"/>
+          <w:szCs w:val="26"/>
+          <w:lang w:val="vi-VN"/>
+        </w:rPr>
+        <w:t>Hệ thống nhận thông tin từ khách hàng và hỗ trợ quá trình đăng ký tài khoản, là bước quan trọng trước khi khách hàng có thể trải nghiệm thị trường sản phẩm và thực hiện các thao tác mua sắm trên nền tảng.</w:t>
+      </w:r>
+    </w:p>
+    <w:p>
+      <w:pPr>
+        <w:spacing w:after="160" w:line="259" w:lineRule="auto"/>
+        <w:ind w:firstLine="720"/>
+        <w:jc w:val="left"/>
+        <w:rPr>
+          <w:rFonts w:eastAsiaTheme="minorHAnsi"/>
+          <w:sz w:val="26"/>
+          <w:szCs w:val="26"/>
+          <w:lang w:val="vi-VN"/>
+        </w:rPr>
+      </w:pPr>
+      <w:r>
+        <w:rPr>
+          <w:rFonts w:eastAsiaTheme="minorHAnsi"/>
+          <w:sz w:val="26"/>
+          <w:szCs w:val="26"/>
+          <w:lang w:val="vi-VN"/>
+        </w:rPr>
+        <w:t xml:space="preserve">Trang website chúng tôi đang xây dựng về </w:t>
+      </w:r>
+    </w:p>
+    <w:p>
+      <w:pPr>
+        <w:spacing w:after="160" w:line="259" w:lineRule="auto"/>
+        <w:jc w:val="left"/>
+        <w:rPr>
+          <w:rFonts w:eastAsiaTheme="minorHAnsi"/>
+          <w:b/>
+          <w:sz w:val="26"/>
+          <w:szCs w:val="26"/>
+        </w:rPr>
+      </w:pPr>
+    </w:p>
+    <w:p>
+      <w:pPr>
+        <w:spacing w:after="160" w:line="259" w:lineRule="auto"/>
+        <w:jc w:val="left"/>
+        <w:rPr>
+          <w:rFonts w:eastAsiaTheme="minorHAnsi"/>
+          <w:b/>
+          <w:sz w:val="26"/>
+          <w:szCs w:val="26"/>
+        </w:rPr>
+      </w:pPr>
+    </w:p>
+    <w:p>
+      <w:pPr>
+        <w:spacing w:after="160" w:line="259" w:lineRule="auto"/>
+        <w:jc w:val="left"/>
+        <w:rPr>
+          <w:rFonts w:eastAsiaTheme="minorHAnsi"/>
+          <w:b/>
+          <w:sz w:val="26"/>
+          <w:szCs w:val="26"/>
+        </w:rPr>
+      </w:pPr>
+      <w:r>
+        <w:rPr>
+          <w:rFonts w:eastAsiaTheme="minorHAnsi"/>
+          <w:b/>
+          <w:sz w:val="26"/>
+          <w:szCs w:val="26"/>
+        </w:rPr>
+        <w:lastRenderedPageBreak/>
+        <w:t>STT Tác nhân Mô tả</w:t>
+      </w:r>
+    </w:p>
+    <w:p>
+      <w:pPr>
+        <w:spacing w:after="160" w:line="259" w:lineRule="auto"/>
+        <w:jc w:val="left"/>
+        <w:rPr>
+          <w:rFonts w:eastAsiaTheme="minorHAnsi"/>
+          <w:b/>
+          <w:sz w:val="26"/>
+          <w:szCs w:val="26"/>
+        </w:rPr>
+      </w:pPr>
+    </w:p>
+    <w:p>
+      <w:pPr>
+        <w:spacing w:after="160" w:line="259" w:lineRule="auto"/>
+        <w:jc w:val="left"/>
+        <w:rPr>
+          <w:rFonts w:eastAsiaTheme="minorHAnsi"/>
+          <w:b/>
+          <w:sz w:val="26"/>
+          <w:szCs w:val="26"/>
+        </w:rPr>
+      </w:pPr>
+      <w:r>
+        <w:rPr>
+          <w:rFonts w:eastAsiaTheme="minorHAnsi"/>
+          <w:b/>
+          <w:sz w:val="26"/>
+          <w:szCs w:val="26"/>
+        </w:rPr>
+        <w:t>1 Khách hàng</w:t>
+      </w:r>
+    </w:p>
+    <w:p>
+      <w:pPr>
+        <w:spacing w:after="160" w:line="259" w:lineRule="auto"/>
+        <w:jc w:val="left"/>
+        <w:rPr>
+          <w:rFonts w:eastAsiaTheme="minorHAnsi"/>
+          <w:b/>
+          <w:sz w:val="26"/>
+          <w:szCs w:val="26"/>
+        </w:rPr>
+      </w:pPr>
+    </w:p>
+    <w:p>
+      <w:pPr>
+        <w:spacing w:after="160" w:line="259" w:lineRule="auto"/>
+        <w:jc w:val="left"/>
+        <w:rPr>
+          <w:rFonts w:eastAsiaTheme="minorHAnsi"/>
+          <w:b/>
+          <w:sz w:val="26"/>
+          <w:szCs w:val="26"/>
+        </w:rPr>
+      </w:pPr>
+      <w:r>
+        <w:rPr>
+          <w:rFonts w:eastAsiaTheme="minorHAnsi"/>
+          <w:b/>
+          <w:sz w:val="26"/>
+          <w:szCs w:val="26"/>
+        </w:rPr>
+        <w:t>Đây là actor đại diện cho khách hàng là những người có nhu cầu</w:t>
+      </w:r>
+    </w:p>
+    <w:p>
+      <w:pPr>
+        <w:spacing w:after="160" w:line="259" w:lineRule="auto"/>
+        <w:jc w:val="left"/>
+        <w:rPr>
+          <w:rFonts w:eastAsiaTheme="minorHAnsi"/>
+          <w:b/>
+          <w:sz w:val="26"/>
+          <w:szCs w:val="26"/>
+        </w:rPr>
+      </w:pPr>
+      <w:r>
+        <w:rPr>
+          <w:rFonts w:eastAsiaTheme="minorHAnsi"/>
+          <w:b/>
+          <w:sz w:val="26"/>
+          <w:szCs w:val="26"/>
+        </w:rPr>
+        <w:t>đặt mua các mặt hàng trực tuyến. Khi truy cập vào website, khách</w:t>
+      </w:r>
+    </w:p>
+    <w:p>
+      <w:pPr>
+        <w:spacing w:after="160" w:line="259" w:lineRule="auto"/>
+        <w:jc w:val="left"/>
+        <w:rPr>
+          <w:rFonts w:eastAsiaTheme="minorHAnsi"/>
+          <w:b/>
+          <w:sz w:val="26"/>
+          <w:szCs w:val="26"/>
+        </w:rPr>
+      </w:pPr>
+      <w:r>
+        <w:rPr>
+          <w:rFonts w:eastAsiaTheme="minorHAnsi"/>
+          <w:b/>
+          <w:sz w:val="26"/>
+          <w:szCs w:val="26"/>
+        </w:rPr>
+        <w:t>hàng có thể đăng ký tài khoản, tìm kiếm thông tin mặt hàng, xem</w:t>
+      </w:r>
+    </w:p>
+    <w:p>
+      <w:pPr>
+        <w:spacing w:after="160" w:line="259" w:lineRule="auto"/>
+        <w:jc w:val="left"/>
+        <w:rPr>
+          <w:rFonts w:eastAsiaTheme="minorHAnsi"/>
+          <w:b/>
+          <w:sz w:val="26"/>
+          <w:szCs w:val="26"/>
+        </w:rPr>
+      </w:pPr>
+      <w:r>
+        <w:rPr>
+          <w:rFonts w:eastAsiaTheme="minorHAnsi"/>
+          <w:b/>
+          <w:sz w:val="26"/>
+          <w:szCs w:val="26"/>
+        </w:rPr>
+        <w:t>chi tiết thông tin mặt hàng, đặt hàng, đánh giá, thanh toán trực</w:t>
+      </w:r>
+    </w:p>
+    <w:p>
+      <w:pPr>
+        <w:spacing w:after="160" w:line="259" w:lineRule="auto"/>
+        <w:jc w:val="left"/>
+        <w:rPr>
+          <w:rFonts w:eastAsiaTheme="minorHAnsi"/>
+          <w:b/>
+          <w:sz w:val="26"/>
+          <w:szCs w:val="26"/>
+        </w:rPr>
+      </w:pPr>
+      <w:r>
+        <w:rPr>
+          <w:rFonts w:eastAsiaTheme="minorHAnsi"/>
+          <w:b/>
+          <w:sz w:val="26"/>
+          <w:szCs w:val="26"/>
+        </w:rPr>
+        <w:t>tuyến, theo dõi thông tin mua hàng, nhắn tin với bên bán.</w:t>
+      </w:r>
+    </w:p>
+    <w:p>
+      <w:pPr>
+        <w:spacing w:after="160" w:line="259" w:lineRule="auto"/>
+        <w:jc w:val="left"/>
+        <w:rPr>
+          <w:rFonts w:eastAsiaTheme="minorHAnsi"/>
+          <w:b/>
+          <w:sz w:val="26"/>
+          <w:szCs w:val="26"/>
+        </w:rPr>
+      </w:pPr>
+    </w:p>
+    <w:p>
+      <w:pPr>
+        <w:spacing w:after="160" w:line="259" w:lineRule="auto"/>
+        <w:jc w:val="left"/>
+        <w:rPr>
+          <w:rFonts w:eastAsiaTheme="minorHAnsi"/>
+          <w:b/>
+          <w:sz w:val="26"/>
+          <w:szCs w:val="26"/>
+        </w:rPr>
+      </w:pPr>
+      <w:r>
+        <w:rPr>
+          <w:rFonts w:eastAsiaTheme="minorHAnsi"/>
+          <w:b/>
+          <w:sz w:val="26"/>
+          <w:szCs w:val="26"/>
+        </w:rPr>
+        <w:t>2 Quản trị viên</w:t>
+      </w:r>
+    </w:p>
+    <w:p>
+      <w:pPr>
+        <w:spacing w:after="160" w:line="259" w:lineRule="auto"/>
+        <w:jc w:val="left"/>
+        <w:rPr>
+          <w:rFonts w:eastAsiaTheme="minorHAnsi"/>
+          <w:b/>
+          <w:sz w:val="26"/>
+          <w:szCs w:val="26"/>
+        </w:rPr>
+      </w:pPr>
+    </w:p>
+    <w:p>
+      <w:pPr>
+        <w:spacing w:after="160" w:line="259" w:lineRule="auto"/>
+        <w:jc w:val="left"/>
+        <w:rPr>
+          <w:rFonts w:eastAsiaTheme="minorHAnsi"/>
+          <w:b/>
+          <w:sz w:val="26"/>
+          <w:szCs w:val="26"/>
+        </w:rPr>
+      </w:pPr>
+      <w:r>
+        <w:rPr>
+          <w:rFonts w:eastAsiaTheme="minorHAnsi"/>
+          <w:b/>
+          <w:sz w:val="26"/>
+          <w:szCs w:val="26"/>
+        </w:rPr>
+        <w:t>Đây là actor đại diện cho người quản trị hệ thống là người có nhu</w:t>
+      </w:r>
+    </w:p>
+    <w:p>
+      <w:pPr>
+        <w:spacing w:after="160" w:line="259" w:lineRule="auto"/>
+        <w:jc w:val="left"/>
+        <w:rPr>
+          <w:rFonts w:eastAsiaTheme="minorHAnsi"/>
+          <w:b/>
+          <w:sz w:val="26"/>
+          <w:szCs w:val="26"/>
+        </w:rPr>
+      </w:pPr>
+      <w:r>
+        <w:rPr>
+          <w:rFonts w:eastAsiaTheme="minorHAnsi"/>
+          <w:b/>
+          <w:sz w:val="26"/>
+          <w:szCs w:val="26"/>
+        </w:rPr>
+        <w:t>cầu quản lý các thông tin ứng dụng. Khi truy cập vào trang quản</w:t>
+      </w:r>
+    </w:p>
+    <w:p>
+      <w:pPr>
+        <w:spacing w:after="160" w:line="259" w:lineRule="auto"/>
+        <w:jc w:val="left"/>
+        <w:rPr>
+          <w:rFonts w:eastAsiaTheme="minorHAnsi"/>
+          <w:b/>
+          <w:sz w:val="26"/>
+          <w:szCs w:val="26"/>
+        </w:rPr>
+      </w:pPr>
+      <w:r>
+        <w:rPr>
+          <w:rFonts w:eastAsiaTheme="minorHAnsi"/>
+          <w:b/>
+          <w:sz w:val="26"/>
+          <w:szCs w:val="26"/>
+        </w:rPr>
+        <w:t>trị, quản trị viên có thể tìm kiếm thông tin mặt hàng, quản lý thông</w:t>
+      </w:r>
+    </w:p>
+    <w:p>
+      <w:pPr>
+        <w:spacing w:after="160" w:line="259" w:lineRule="auto"/>
+        <w:jc w:val="left"/>
+        <w:rPr>
+          <w:rFonts w:eastAsiaTheme="minorHAnsi"/>
+          <w:b/>
+          <w:sz w:val="26"/>
+          <w:szCs w:val="26"/>
+        </w:rPr>
+      </w:pPr>
+      <w:r>
+        <w:rPr>
+          <w:rFonts w:eastAsiaTheme="minorHAnsi"/>
+          <w:b/>
+          <w:sz w:val="26"/>
+          <w:szCs w:val="26"/>
+        </w:rPr>
+        <w:t>tin mặt hàng, quản lý thông tin các thương hiệu, danh mục, .., xem</w:t>
+      </w:r>
+    </w:p>
+    <w:p>
+      <w:pPr>
+        <w:spacing w:after="160" w:line="259" w:lineRule="auto"/>
+        <w:jc w:val="left"/>
+        <w:rPr>
+          <w:rFonts w:eastAsiaTheme="minorHAnsi"/>
+          <w:sz w:val="26"/>
+          <w:szCs w:val="26"/>
+        </w:rPr>
+      </w:pPr>
+      <w:r>
+        <w:rPr>
+          <w:rFonts w:eastAsiaTheme="minorHAnsi"/>
+          <w:b/>
+          <w:sz w:val="26"/>
+          <w:szCs w:val="26"/>
+        </w:rPr>
+        <w:t>các loại thống kê, hỗ trợ khách hàng.</w:t>
+      </w:r>
+    </w:p>
+    <w:tbl>
+      <w:tblPr>
+        <w:tblStyle w:val="TableGrid"/>
+        <w:tblW w:w="0" w:type="auto"/>
+        <w:tblLook w:val="04A0" w:firstRow="1" w:lastRow="0" w:firstColumn="1" w:lastColumn="0" w:noHBand="0" w:noVBand="1"/>
+      </w:tblPr>
+      <w:tblGrid>
+        <w:gridCol w:w="3226"/>
+        <w:gridCol w:w="3226"/>
+        <w:gridCol w:w="3226"/>
+      </w:tblGrid>
+      <w:tr>
+        <w:tc>
+          <w:tcPr>
+            <w:tcW w:w="3226" w:type="dxa"/>
+          </w:tcPr>
+          <w:p>
+            <w:pPr>
+              <w:spacing w:after="160" w:line="259" w:lineRule="auto"/>
+              <w:jc w:val="left"/>
+              <w:rPr>
+                <w:rFonts w:eastAsiaTheme="minorHAnsi"/>
+                <w:b/>
+                <w:sz w:val="26"/>
+                <w:szCs w:val="26"/>
+              </w:rPr>
+            </w:pPr>
+          </w:p>
+        </w:tc>
+        <w:tc>
+          <w:tcPr>
+            <w:tcW w:w="3226" w:type="dxa"/>
+          </w:tcPr>
+          <w:p>
+            <w:pPr>
+              <w:spacing w:after="160" w:line="259" w:lineRule="auto"/>
+              <w:jc w:val="left"/>
+              <w:rPr>
+                <w:rFonts w:eastAsiaTheme="minorHAnsi"/>
+                <w:b/>
+                <w:sz w:val="26"/>
+                <w:szCs w:val="26"/>
+              </w:rPr>
+            </w:pPr>
+          </w:p>
+        </w:tc>
+        <w:tc>
+          <w:tcPr>
+            <w:tcW w:w="3226" w:type="dxa"/>
+          </w:tcPr>
+          <w:p>
+            <w:pPr>
+              <w:spacing w:after="160" w:line="259" w:lineRule="auto"/>
+              <w:jc w:val="left"/>
+              <w:rPr>
+                <w:rFonts w:eastAsiaTheme="minorHAnsi"/>
+                <w:b/>
+                <w:sz w:val="26"/>
+                <w:szCs w:val="26"/>
+              </w:rPr>
+            </w:pPr>
+          </w:p>
+        </w:tc>
+      </w:tr>
+      <w:tr>
+        <w:tc>
+          <w:tcPr>
+            <w:tcW w:w="3226" w:type="dxa"/>
+          </w:tcPr>
+          <w:p>
+            <w:pPr>
+              <w:spacing w:after="160" w:line="259" w:lineRule="auto"/>
+              <w:jc w:val="left"/>
+              <w:rPr>
+                <w:rFonts w:eastAsiaTheme="minorHAnsi"/>
+                <w:b/>
+                <w:sz w:val="26"/>
+                <w:szCs w:val="26"/>
+              </w:rPr>
+            </w:pPr>
+          </w:p>
+        </w:tc>
+        <w:tc>
+          <w:tcPr>
+            <w:tcW w:w="3226" w:type="dxa"/>
+          </w:tcPr>
+          <w:p>
+            <w:pPr>
+              <w:spacing w:after="160" w:line="259" w:lineRule="auto"/>
+              <w:jc w:val="left"/>
+              <w:rPr>
+                <w:rFonts w:eastAsiaTheme="minorHAnsi"/>
+                <w:b/>
+                <w:sz w:val="26"/>
+                <w:szCs w:val="26"/>
+              </w:rPr>
+            </w:pPr>
+          </w:p>
+        </w:tc>
+        <w:tc>
+          <w:tcPr>
+            <w:tcW w:w="3226" w:type="dxa"/>
+          </w:tcPr>
+          <w:p>
+            <w:pPr>
+              <w:spacing w:after="160" w:line="259" w:lineRule="auto"/>
+              <w:jc w:val="left"/>
+              <w:rPr>
+                <w:rFonts w:eastAsiaTheme="minorHAnsi"/>
+                <w:b/>
+                <w:sz w:val="26"/>
+                <w:szCs w:val="26"/>
+              </w:rPr>
+            </w:pPr>
+          </w:p>
+        </w:tc>
+      </w:tr>
+    </w:tbl>
+    <w:p>
+      <w:pPr>
+        <w:spacing w:after="160" w:line="259" w:lineRule="auto"/>
+        <w:jc w:val="left"/>
+        <w:rPr>
+          <w:rFonts w:eastAsiaTheme="minorHAnsi"/>
+          <w:b/>
+          <w:sz w:val="26"/>
+          <w:szCs w:val="26"/>
+        </w:rPr>
+      </w:pPr>
+    </w:p>
+    <w:p>
+      <w:pPr>
+        <w:spacing w:after="160" w:line="259" w:lineRule="auto"/>
+        <w:jc w:val="left"/>
+        <w:rPr>
+          <w:rFonts w:eastAsiaTheme="minorHAnsi"/>
+          <w:b/>
+          <w:sz w:val="26"/>
+          <w:szCs w:val="26"/>
+          <w:lang w:val="vi-VN"/>
+        </w:rPr>
+      </w:pPr>
+      <w:r>
+        <w:rPr>
+          <w:rFonts w:eastAsiaTheme="minorHAnsi"/>
+          <w:b/>
+          <w:sz w:val="26"/>
+          <w:szCs w:val="26"/>
+        </w:rPr>
+        <w:tab/>
+        <w:t>The</w:t>
+      </w:r>
+      <w:r>
+        <w:rPr>
+          <w:rFonts w:eastAsiaTheme="minorHAnsi"/>
+          <w:b/>
+          <w:sz w:val="26"/>
+          <w:szCs w:val="26"/>
+          <w:lang w:val="vi-VN"/>
+        </w:rPr>
+        <w:t xml:space="preserve"> to-do list need to be done </w:t>
+      </w:r>
+    </w:p>
+    <w:p>
+      <w:pPr>
+        <w:pStyle w:val="ListParagraph"/>
+        <w:numPr>
+          <w:ilvl w:val="0"/>
+          <w:numId w:val="21"/>
+        </w:numPr>
+        <w:tabs>
+          <w:tab w:val="left" w:pos="5013"/>
+        </w:tabs>
+        <w:spacing w:after="160" w:line="259" w:lineRule="auto"/>
+        <w:rPr>
+          <w:rFonts w:eastAsiaTheme="minorHAnsi"/>
+          <w:b/>
+          <w:sz w:val="26"/>
+          <w:szCs w:val="26"/>
+          <w:lang w:val="vi-VN"/>
+        </w:rPr>
+      </w:pPr>
+      <w:r>
+        <w:rPr>
+          <w:rFonts w:eastAsiaTheme="minorHAnsi"/>
+          <w:b/>
+          <w:sz w:val="26"/>
+          <w:szCs w:val="26"/>
+        </w:rPr>
+        <w:t>Công</w:t>
+      </w:r>
+      <w:r>
+        <w:rPr>
+          <w:rFonts w:eastAsiaTheme="minorHAnsi"/>
+          <w:b/>
+          <w:sz w:val="26"/>
+          <w:szCs w:val="26"/>
+          <w:lang w:val="vi-VN"/>
+        </w:rPr>
+        <w:t xml:space="preserve"> việc cần làm hoàn thiện bảng trên </w:t>
+      </w:r>
+      <w:r>
+        <w:rPr>
+          <w:rFonts w:eastAsiaTheme="minorHAnsi"/>
+          <w:b/>
+          <w:sz w:val="26"/>
+          <w:szCs w:val="26"/>
+          <w:lang w:val="vi-VN"/>
+        </w:rPr>
+        <w:tab/>
+      </w:r>
+    </w:p>
+    <w:p>
+      <w:pPr>
+        <w:pStyle w:val="ListParagraph"/>
+        <w:numPr>
+          <w:ilvl w:val="0"/>
+          <w:numId w:val="21"/>
+        </w:numPr>
+        <w:tabs>
+          <w:tab w:val="left" w:pos="5013"/>
+        </w:tabs>
+        <w:spacing w:after="160" w:line="259" w:lineRule="auto"/>
+        <w:rPr>
+          <w:rFonts w:eastAsiaTheme="minorHAnsi"/>
+          <w:b/>
+          <w:sz w:val="26"/>
+          <w:szCs w:val="26"/>
+          <w:lang w:val="vi-VN"/>
+        </w:rPr>
+      </w:pPr>
+      <w:r>
+        <w:rPr>
+          <w:rFonts w:eastAsiaTheme="minorHAnsi"/>
+          <w:b/>
+          <w:sz w:val="26"/>
+          <w:szCs w:val="26"/>
+          <w:lang w:val="vi-VN"/>
+        </w:rPr>
+        <w:t xml:space="preserve">Use tổng quát </w:t>
+      </w:r>
     </w:p>
     <w:p>
       <w:pPr>
@@ -3888,7 +5109,6 @@
           <w:sz w:val="28"/>
           <w:szCs w:val="28"/>
         </w:rPr>
-        <w:lastRenderedPageBreak/>
         <w:t xml:space="preserve">CHƯƠNG </w:t>
       </w:r>
       <w:r>
@@ -3994,6 +5214,7 @@
                 <w:sz w:val="26"/>
                 <w:szCs w:val="26"/>
               </w:rPr>
+              <w:lastRenderedPageBreak/>
               <w:t>Đề mục</w:t>
             </w:r>
           </w:p>
@@ -4770,20 +5991,61 @@
         <w:spacing w:after="160" w:line="259" w:lineRule="auto"/>
         <w:jc w:val="left"/>
         <w:rPr>
+          <w:b/>
+          <w:sz w:val="26"/>
+          <w:szCs w:val="26"/>
+          <w:lang w:val="vi-VN"/>
+        </w:rPr>
+      </w:pPr>
+      <w:r>
+        <w:rPr>
+          <w:b/>
+          <w:sz w:val="26"/>
+          <w:szCs w:val="26"/>
+        </w:rPr>
+        <w:t>The</w:t>
+      </w:r>
+      <w:r>
+        <w:rPr>
+          <w:b/>
+          <w:sz w:val="26"/>
+          <w:szCs w:val="26"/>
+          <w:lang w:val="vi-VN"/>
+        </w:rPr>
+        <w:t xml:space="preserve"> </w:t>
+      </w:r>
+      <w:r>
+        <w:rPr>
+          <w:b/>
+          <w:sz w:val="26"/>
+          <w:szCs w:val="26"/>
+        </w:rPr>
+        <w:t>Todo</w:t>
+      </w:r>
+      <w:r>
+        <w:rPr>
+          <w:b/>
+          <w:sz w:val="26"/>
+          <w:szCs w:val="26"/>
+          <w:lang w:val="vi-VN"/>
+        </w:rPr>
+        <w:t xml:space="preserve"> list need to be done</w:t>
+      </w:r>
+    </w:p>
+    <w:p>
+      <w:pPr>
+        <w:spacing w:after="160" w:line="259" w:lineRule="auto"/>
+        <w:jc w:val="left"/>
+        <w:rPr>
           <w:rFonts w:eastAsiaTheme="minorHAnsi"/>
           <w:b/>
           <w:sz w:val="26"/>
           <w:szCs w:val="26"/>
-        </w:rPr>
-      </w:pPr>
-      <w:r>
-        <w:rPr>
-          <w:b/>
-          <w:sz w:val="26"/>
-          <w:szCs w:val="26"/>
-        </w:rPr>
-        <w:br w:type="page"/>
-      </w:r>
+          <w:lang w:val="vi-VN"/>
+        </w:rPr>
+      </w:pPr>
+      <w:bookmarkStart w:id="22" w:name="_GoBack"/>
+      <w:bookmarkEnd w:id="22"/>
     </w:p>
     <w:p>
       <w:pPr>
@@ -4804,7 +6066,6 @@
           <w:sz w:val="28"/>
           <w:szCs w:val="28"/>
         </w:rPr>
-        <w:lastRenderedPageBreak/>
         <w:t xml:space="preserve">CHƯƠNG </w:t>
       </w:r>
       <w:r>
@@ -5353,6 +6614,7 @@
                 <w:sz w:val="26"/>
                 <w:szCs w:val="26"/>
               </w:rPr>
+              <w:lastRenderedPageBreak/>
               <w:t>Tên tiểu mục mức 2</w:t>
             </w:r>
           </w:p>
@@ -5960,17 +7222,7 @@
           <w:sz w:val="26"/>
           <w:szCs w:val="26"/>
         </w:rPr>
-        <w:t>props: ["product"]: This defines the props (short for properties) that the component can receive. Props are used to pass data from a parent component to a child component. In this case, the "ProductBox" component expects a prop named "product." You can use this prop inside the component t</w:t>
-      </w:r>
-      <w:bookmarkStart w:id="22" w:name="_GoBack"/>
-      <w:bookmarkEnd w:id="22"/>
-      <w:r>
-        <w:rPr>
-          <w:rFonts w:ascii="Times New Roman" w:hAnsi="Times New Roman" w:cs="Times New Roman"/>
-          <w:sz w:val="26"/>
-          <w:szCs w:val="26"/>
-        </w:rPr>
-        <w:t>o access the data passed from its parent component.</w:t>
+        <w:t>props: ["product"]: This defines the props (short for properties) that the component can receive. Props are used to pass data from a parent component to a child component. In this case, the "ProductBox" component expects a prop named "product." You can use this prop inside the component to access the data passed from its parent component.</w:t>
       </w:r>
     </w:p>
     <w:p>
@@ -7762,635 +9014,208 @@
     </w:tbl>
     <w:p>
       <w:pPr>
-        <w:ind w:firstLine="516"/>
-        <w:rPr>
+        <w:pStyle w:val="NormalWeb"/>
+        <w:spacing w:before="0" w:beforeAutospacing="0" w:after="120" w:afterAutospacing="0"/>
+        <w:ind w:firstLine="360"/>
+        <w:jc w:val="center"/>
+      </w:pPr>
+      <w:r>
+        <w:rPr>
+          <w:b/>
+          <w:bCs/>
+          <w:color w:val="000000"/>
+          <w:sz w:val="28"/>
+          <w:szCs w:val="28"/>
+        </w:rPr>
+        <w:lastRenderedPageBreak/>
+        <w:t>KẾT LUẬN</w:t>
+      </w:r>
+    </w:p>
+    <w:p>
+      <w:pPr>
+        <w:pStyle w:val="NormalWeb"/>
+        <w:spacing w:before="0" w:beforeAutospacing="0" w:after="120" w:afterAutospacing="0"/>
+        <w:ind w:firstLine="360"/>
+        <w:jc w:val="center"/>
+        <w:rPr>
+          <w:b/>
+          <w:bCs/>
           <w:i/>
-          <w:sz w:val="26"/>
-          <w:szCs w:val="26"/>
-        </w:rPr>
-      </w:pPr>
-      <w:r>
-        <w:rPr>
-          <w:b/>
+          <w:iCs/>
+          <w:color w:val="000000"/>
+          <w:sz w:val="26"/>
+          <w:szCs w:val="26"/>
+        </w:rPr>
+      </w:pPr>
+      <w:r>
+        <w:rPr>
+          <w:b/>
+          <w:bCs/>
           <w:i/>
-          <w:sz w:val="26"/>
-          <w:szCs w:val="26"/>
-        </w:rPr>
-        <w:lastRenderedPageBreak/>
-        <w:t>Cách đánh dấu câu</w:t>
-      </w:r>
-      <w:r>
-        <w:rPr>
-          <w:i/>
-          <w:sz w:val="26"/>
-          <w:szCs w:val="26"/>
-        </w:rPr>
-        <w:t>:</w:t>
-      </w:r>
-    </w:p>
-    <w:p>
-      <w:pPr>
-        <w:ind w:firstLine="516"/>
-        <w:rPr>
-          <w:sz w:val="26"/>
-          <w:szCs w:val="26"/>
-        </w:rPr>
-      </w:pPr>
-      <w:r>
-        <w:rPr>
-          <w:sz w:val="26"/>
-          <w:szCs w:val="26"/>
-        </w:rPr>
-        <w:t>Các dấu: : , . ; ) } ] ! ? ” được gõ ngay sau ký tự cuối cùng (không khoảng cách), và gõ 1 phím cách (space) sau chúng. Sau các dấu: “{ ( [ không gõ dấu cách.</w:t>
-      </w:r>
-    </w:p>
-    <w:p>
-      <w:pPr>
-        <w:ind w:firstLine="516"/>
-        <w:rPr>
-          <w:b/>
-          <w:i/>
-          <w:sz w:val="26"/>
-          <w:szCs w:val="26"/>
-        </w:rPr>
-      </w:pPr>
-      <w:r>
-        <w:rPr>
-          <w:b/>
-          <w:i/>
-          <w:sz w:val="26"/>
-          <w:szCs w:val="26"/>
-        </w:rPr>
-        <w:t>* Cách đánh số các tiểu đề mục nhiều nhất là 3 mức và không lùi sang phải</w:t>
-      </w:r>
-    </w:p>
-    <w:p>
-      <w:pPr>
-        <w:pStyle w:val="MucLon"/>
-      </w:pPr>
-      <w:bookmarkStart w:id="23" w:name="_Toc50384181"/>
-      <w:bookmarkStart w:id="24" w:name="_Toc50400736"/>
-      <w:r>
-        <w:t>Hướng dẫn xếp tài liệu tham khảo</w:t>
-      </w:r>
-      <w:bookmarkEnd w:id="23"/>
-      <w:bookmarkEnd w:id="24"/>
-    </w:p>
-    <w:p>
-      <w:pPr>
+          <w:iCs/>
+          <w:color w:val="000000"/>
+          <w:sz w:val="26"/>
+          <w:szCs w:val="26"/>
+        </w:rPr>
+        <w:t>(Trình bày thành 3 đoạn văn nêu Ưu điểm, nhược điểm và hướng phát triển chủ đề)</w:t>
+      </w:r>
+    </w:p>
+    <w:p>
+      <w:pPr>
+        <w:pStyle w:val="NormalWeb"/>
+        <w:spacing w:before="0" w:beforeAutospacing="0" w:after="120" w:afterAutospacing="0"/>
+        <w:ind w:firstLine="360"/>
+        <w:jc w:val="center"/>
+      </w:pPr>
+    </w:p>
+    <w:p>
+      <w:pPr>
+        <w:pStyle w:val="NormalWeb"/>
+        <w:spacing w:before="0" w:beforeAutospacing="0" w:after="120" w:afterAutospacing="0"/>
+        <w:ind w:firstLine="360"/>
+        <w:jc w:val="center"/>
+      </w:pPr>
+    </w:p>
+    <w:p>
+      <w:pPr>
+        <w:pStyle w:val="NormalWeb"/>
+        <w:spacing w:before="0" w:beforeAutospacing="0" w:after="120" w:afterAutospacing="0"/>
+        <w:ind w:firstLine="360"/>
+        <w:jc w:val="center"/>
+      </w:pPr>
+    </w:p>
+    <w:p>
+      <w:pPr>
+        <w:pStyle w:val="NormalWeb"/>
+        <w:spacing w:before="0" w:beforeAutospacing="0" w:after="120" w:afterAutospacing="0"/>
+        <w:ind w:firstLine="360"/>
+        <w:jc w:val="center"/>
+      </w:pPr>
+    </w:p>
+    <w:p>
+      <w:pPr>
+        <w:pStyle w:val="NormalWeb"/>
+        <w:spacing w:before="0" w:beforeAutospacing="0" w:after="120" w:afterAutospacing="0"/>
+        <w:ind w:firstLine="360"/>
+        <w:jc w:val="center"/>
+      </w:pPr>
+      <w:r>
+        <w:rPr>
+          <w:b/>
+          <w:bCs/>
+          <w:color w:val="000000"/>
+          <w:sz w:val="26"/>
+          <w:szCs w:val="26"/>
+        </w:rPr>
+        <w:t>DANH MỤC TÀI LIỆU THAM KHẢO</w:t>
+      </w:r>
+    </w:p>
+    <w:p>
+      <w:pPr>
+        <w:pStyle w:val="NormalWeb"/>
         <w:numPr>
           <w:ilvl w:val="0"/>
-          <w:numId w:val="14"/>
+          <w:numId w:val="20"/>
         </w:numPr>
-        <w:tabs>
-          <w:tab w:val="center" w:pos="1701"/>
-          <w:tab w:val="center" w:pos="6237"/>
-        </w:tabs>
-        <w:spacing w:after="0"/>
-        <w:rPr>
-          <w:sz w:val="26"/>
-          <w:szCs w:val="26"/>
-        </w:rPr>
-      </w:pPr>
-      <w:r>
-        <w:rPr>
-          <w:sz w:val="26"/>
-          <w:szCs w:val="26"/>
-        </w:rPr>
-        <w:t>Tài liệu tham khảo xếp theo thứ tự trích dẫn trong bài tập lớn.</w:t>
-      </w:r>
-    </w:p>
-    <w:p>
-      <w:pPr>
+        <w:spacing w:before="0" w:beforeAutospacing="0" w:after="0" w:afterAutospacing="0"/>
+        <w:ind w:left="360"/>
+        <w:jc w:val="both"/>
+        <w:textAlignment w:val="baseline"/>
+        <w:rPr>
+          <w:color w:val="000000"/>
+        </w:rPr>
+      </w:pPr>
+      <w:r>
+        <w:rPr>
+          <w:color w:val="000000"/>
+        </w:rPr>
+        <w:t xml:space="preserve">Nguyễn Hồng Sơn (2007), </w:t>
+      </w:r>
+      <w:r>
+        <w:rPr>
+          <w:i/>
+          <w:iCs/>
+          <w:color w:val="000000"/>
+        </w:rPr>
+        <w:t>Giáo trình hệ thống Mạng máy tính CCNA</w:t>
+      </w:r>
+      <w:r>
+        <w:rPr>
+          <w:color w:val="000000"/>
+        </w:rPr>
+        <w:t xml:space="preserve">   (Semester 1), NXB Lao động xã hội.</w:t>
+      </w:r>
+    </w:p>
+    <w:p>
+      <w:pPr>
+        <w:pStyle w:val="NormalWeb"/>
         <w:numPr>
           <w:ilvl w:val="0"/>
-          <w:numId w:val="14"/>
+          <w:numId w:val="20"/>
         </w:numPr>
-        <w:tabs>
-          <w:tab w:val="center" w:pos="1701"/>
-          <w:tab w:val="center" w:pos="6237"/>
-        </w:tabs>
-        <w:spacing w:after="0"/>
-        <w:rPr>
-          <w:sz w:val="26"/>
-          <w:szCs w:val="26"/>
-        </w:rPr>
-      </w:pPr>
-      <w:r>
-        <w:rPr>
-          <w:sz w:val="26"/>
-          <w:szCs w:val="26"/>
-        </w:rPr>
-        <w:t>Tài liệu tham khảo là sách, luận án, báo cáo phải ghi đầy đủ các thông tin sau:</w:t>
-      </w:r>
-    </w:p>
-    <w:p>
-      <w:pPr>
+        <w:spacing w:before="0" w:beforeAutospacing="0" w:after="0" w:afterAutospacing="0"/>
+        <w:ind w:left="360"/>
+        <w:jc w:val="both"/>
+        <w:textAlignment w:val="baseline"/>
+        <w:rPr>
+          <w:color w:val="000000"/>
+        </w:rPr>
+      </w:pPr>
+      <w:r>
+        <w:rPr>
+          <w:color w:val="000000"/>
+        </w:rPr>
+        <w:t xml:space="preserve">Phạm Quốc Hùng (2017), </w:t>
+      </w:r>
+      <w:r>
+        <w:rPr>
+          <w:i/>
+          <w:iCs/>
+          <w:color w:val="000000"/>
+        </w:rPr>
+        <w:t>Đề cương bài giảng Mạng máy tính</w:t>
+      </w:r>
+      <w:r>
+        <w:rPr>
+          <w:color w:val="000000"/>
+        </w:rPr>
+        <w:t>, Đại học SPKT Hưng Yên.</w:t>
+      </w:r>
+    </w:p>
+    <w:p>
+      <w:pPr>
+        <w:pStyle w:val="NormalWeb"/>
         <w:numPr>
           <w:ilvl w:val="0"/>
-          <w:numId w:val="12"/>
+          <w:numId w:val="20"/>
         </w:numPr>
-        <w:tabs>
-          <w:tab w:val="center" w:pos="1701"/>
-          <w:tab w:val="center" w:pos="6237"/>
-        </w:tabs>
-        <w:spacing w:after="0"/>
-        <w:rPr>
-          <w:sz w:val="26"/>
-          <w:szCs w:val="26"/>
-        </w:rPr>
-      </w:pPr>
-      <w:r>
-        <w:rPr>
-          <w:sz w:val="26"/>
-          <w:szCs w:val="26"/>
-        </w:rPr>
-        <w:t>Tên các tác giả hoặc cơ quan ban hành (không có dấu ngăn cách)</w:t>
-      </w:r>
-    </w:p>
-    <w:p>
-      <w:pPr>
-        <w:numPr>
-          <w:ilvl w:val="0"/>
-          <w:numId w:val="12"/>
-        </w:numPr>
-        <w:tabs>
-          <w:tab w:val="center" w:pos="1701"/>
-          <w:tab w:val="center" w:pos="6237"/>
-        </w:tabs>
-        <w:spacing w:after="0"/>
-        <w:rPr>
-          <w:sz w:val="26"/>
-          <w:szCs w:val="26"/>
-        </w:rPr>
-      </w:pPr>
-      <w:r>
-        <w:rPr>
-          <w:sz w:val="26"/>
-          <w:szCs w:val="26"/>
-        </w:rPr>
-        <w:t>(năm xuất bản), (đặt trong ngoặc đơn, dấu phẩy sau ngoặc đơn)</w:t>
-      </w:r>
-    </w:p>
-    <w:p>
-      <w:pPr>
-        <w:numPr>
-          <w:ilvl w:val="0"/>
-          <w:numId w:val="12"/>
-        </w:numPr>
-        <w:tabs>
-          <w:tab w:val="center" w:pos="1701"/>
-          <w:tab w:val="center" w:pos="6237"/>
-        </w:tabs>
-        <w:spacing w:after="0"/>
-        <w:rPr>
-          <w:sz w:val="26"/>
-          <w:szCs w:val="26"/>
-        </w:rPr>
-      </w:pPr>
-      <w:r>
-        <w:rPr>
-          <w:sz w:val="26"/>
-          <w:szCs w:val="26"/>
-        </w:rPr>
-        <w:t>Tên sách, luận án hoặc báo cáo, (in nghiêng, dấu phẩy cuối tên)</w:t>
-      </w:r>
-    </w:p>
-    <w:p>
-      <w:pPr>
-        <w:numPr>
-          <w:ilvl w:val="0"/>
-          <w:numId w:val="12"/>
-        </w:numPr>
-        <w:tabs>
-          <w:tab w:val="center" w:pos="1701"/>
-          <w:tab w:val="center" w:pos="6237"/>
-        </w:tabs>
-        <w:spacing w:after="0"/>
-        <w:rPr>
-          <w:sz w:val="26"/>
-          <w:szCs w:val="26"/>
-        </w:rPr>
-      </w:pPr>
-      <w:r>
-        <w:rPr>
-          <w:sz w:val="26"/>
-          <w:szCs w:val="26"/>
-        </w:rPr>
-        <w:t>Nhà xuất bản, (dấu phẩy cuối tên nhà xuất bản)</w:t>
-      </w:r>
-    </w:p>
-    <w:p>
-      <w:pPr>
-        <w:numPr>
-          <w:ilvl w:val="0"/>
-          <w:numId w:val="12"/>
-        </w:numPr>
-        <w:tabs>
-          <w:tab w:val="center" w:pos="1701"/>
-          <w:tab w:val="center" w:pos="6237"/>
-        </w:tabs>
-        <w:spacing w:after="0"/>
-        <w:rPr>
-          <w:sz w:val="26"/>
-          <w:szCs w:val="26"/>
-        </w:rPr>
-      </w:pPr>
-      <w:r>
-        <w:rPr>
-          <w:sz w:val="26"/>
-          <w:szCs w:val="26"/>
-        </w:rPr>
-        <w:t>Nơi xuất bản, (dấu chấm kết thúc tài liệu tham khảo).</w:t>
-      </w:r>
-    </w:p>
-    <w:p>
-      <w:pPr>
-        <w:tabs>
-          <w:tab w:val="center" w:pos="1701"/>
-          <w:tab w:val="center" w:pos="6237"/>
-        </w:tabs>
-        <w:rPr>
-          <w:sz w:val="26"/>
-          <w:szCs w:val="26"/>
-        </w:rPr>
-      </w:pPr>
-      <w:r>
-        <w:rPr>
-          <w:sz w:val="26"/>
-          <w:szCs w:val="26"/>
-        </w:rPr>
-        <w:t>Tài liệu tham khảo là bài báo trong tạp chí, bài trong một cuốn sách… ghi đầy đủ các thông tin sau:</w:t>
-      </w:r>
-    </w:p>
-    <w:p>
-      <w:pPr>
-        <w:numPr>
-          <w:ilvl w:val="0"/>
-          <w:numId w:val="12"/>
-        </w:numPr>
-        <w:tabs>
-          <w:tab w:val="center" w:pos="1701"/>
-          <w:tab w:val="center" w:pos="6237"/>
-        </w:tabs>
-        <w:spacing w:after="0"/>
-        <w:rPr>
-          <w:sz w:val="26"/>
-          <w:szCs w:val="26"/>
-        </w:rPr>
-      </w:pPr>
-      <w:r>
-        <w:rPr>
-          <w:sz w:val="26"/>
-          <w:szCs w:val="26"/>
-        </w:rPr>
-        <w:t xml:space="preserve">Tên các tác giả (không có dấu ngăn cách); </w:t>
-      </w:r>
-    </w:p>
-    <w:p>
-      <w:pPr>
-        <w:numPr>
-          <w:ilvl w:val="0"/>
-          <w:numId w:val="12"/>
-        </w:numPr>
-        <w:tabs>
-          <w:tab w:val="center" w:pos="1701"/>
-          <w:tab w:val="center" w:pos="6237"/>
-        </w:tabs>
-        <w:spacing w:after="0"/>
-        <w:rPr>
-          <w:sz w:val="26"/>
-          <w:szCs w:val="26"/>
-        </w:rPr>
-      </w:pPr>
-      <w:r>
-        <w:rPr>
-          <w:sz w:val="26"/>
-          <w:szCs w:val="26"/>
-        </w:rPr>
-        <w:t>(Năm công bố), (đặt trong ngoặc đơn, dấu phẩy sau ngoặc đơn)</w:t>
-      </w:r>
-    </w:p>
-    <w:p>
-      <w:pPr>
-        <w:numPr>
-          <w:ilvl w:val="0"/>
-          <w:numId w:val="12"/>
-        </w:numPr>
-        <w:tabs>
-          <w:tab w:val="center" w:pos="1701"/>
-          <w:tab w:val="center" w:pos="6237"/>
-        </w:tabs>
-        <w:spacing w:after="0"/>
-        <w:rPr>
-          <w:sz w:val="26"/>
-          <w:szCs w:val="26"/>
-        </w:rPr>
-      </w:pPr>
-      <w:r>
-        <w:rPr>
-          <w:sz w:val="26"/>
-          <w:szCs w:val="26"/>
-        </w:rPr>
-        <w:t>“Tên bài báo”, (đặt trong ngoặc kép, không in nghiên, dấu phẩy cuối tên)</w:t>
-      </w:r>
-    </w:p>
-    <w:p>
-      <w:pPr>
-        <w:numPr>
-          <w:ilvl w:val="0"/>
-          <w:numId w:val="12"/>
-        </w:numPr>
-        <w:tabs>
-          <w:tab w:val="center" w:pos="1701"/>
-          <w:tab w:val="center" w:pos="6237"/>
-        </w:tabs>
-        <w:spacing w:after="0"/>
-        <w:rPr>
-          <w:sz w:val="26"/>
-          <w:szCs w:val="26"/>
-        </w:rPr>
-      </w:pPr>
-      <w:r>
-        <w:rPr>
-          <w:sz w:val="26"/>
-          <w:szCs w:val="26"/>
-        </w:rPr>
-        <w:t>Tên tạp chí hoặc tên sách, (in nghiên, dấu phẩy cuối tên)</w:t>
-      </w:r>
-    </w:p>
-    <w:p>
-      <w:pPr>
-        <w:numPr>
-          <w:ilvl w:val="0"/>
-          <w:numId w:val="12"/>
-        </w:numPr>
-        <w:tabs>
-          <w:tab w:val="center" w:pos="1701"/>
-          <w:tab w:val="center" w:pos="6237"/>
-        </w:tabs>
-        <w:spacing w:after="0"/>
-        <w:rPr>
-          <w:sz w:val="26"/>
-          <w:szCs w:val="26"/>
-        </w:rPr>
-      </w:pPr>
-      <w:r>
-        <w:rPr>
-          <w:sz w:val="26"/>
-          <w:szCs w:val="26"/>
-        </w:rPr>
-        <w:t>Tập (không có dấu ngăn cách)</w:t>
-      </w:r>
-    </w:p>
-    <w:p>
-      <w:pPr>
-        <w:numPr>
-          <w:ilvl w:val="0"/>
-          <w:numId w:val="12"/>
-        </w:numPr>
-        <w:tabs>
-          <w:tab w:val="center" w:pos="1701"/>
-          <w:tab w:val="center" w:pos="6237"/>
-        </w:tabs>
-        <w:spacing w:after="0"/>
-        <w:rPr>
-          <w:sz w:val="26"/>
-          <w:szCs w:val="26"/>
-        </w:rPr>
-      </w:pPr>
-      <w:r>
-        <w:rPr>
-          <w:sz w:val="26"/>
-          <w:szCs w:val="26"/>
-        </w:rPr>
-        <w:t>(Sổ), (đặt trong ngoặc đơn, dấu phẩy sau ngoặc đơn)</w:t>
-      </w:r>
-    </w:p>
-    <w:p>
-      <w:pPr>
-        <w:numPr>
-          <w:ilvl w:val="0"/>
-          <w:numId w:val="12"/>
-        </w:numPr>
-        <w:tabs>
-          <w:tab w:val="center" w:pos="1701"/>
-          <w:tab w:val="center" w:pos="6237"/>
-        </w:tabs>
-        <w:spacing w:after="0"/>
-        <w:rPr>
-          <w:sz w:val="26"/>
-          <w:szCs w:val="26"/>
-        </w:rPr>
-      </w:pPr>
-      <w:r>
-        <w:rPr>
-          <w:sz w:val="26"/>
-          <w:szCs w:val="26"/>
-        </w:rPr>
-        <w:t>Các số trang, (gạch ngang giữa hai chữ số, dấu chấm kết thúc)</w:t>
-      </w:r>
-    </w:p>
-    <w:p>
-      <w:pPr>
-        <w:tabs>
-          <w:tab w:val="center" w:pos="1701"/>
-          <w:tab w:val="center" w:pos="6237"/>
-        </w:tabs>
-        <w:rPr>
-          <w:sz w:val="26"/>
-          <w:szCs w:val="26"/>
-        </w:rPr>
-      </w:pPr>
-      <w:r>
-        <w:rPr>
-          <w:sz w:val="26"/>
-          <w:szCs w:val="26"/>
-        </w:rPr>
-        <w:t xml:space="preserve">Cần chú ý những chi tiết về trình bày nêu trên. Nếu tài liệu dài hơn một dòng thì nên trình bày sau cho từ dòng thứ hai lùi vào so với dòng thứ nhất 1 cm để phần tài liệu tham khảo được rõ ràng và dễ theo dõi. </w:t>
-      </w:r>
-    </w:p>
-    <w:p>
-      <w:pPr>
-        <w:tabs>
-          <w:tab w:val="center" w:pos="1701"/>
-          <w:tab w:val="center" w:pos="6237"/>
-        </w:tabs>
-        <w:rPr>
-          <w:sz w:val="26"/>
-          <w:szCs w:val="26"/>
-        </w:rPr>
-      </w:pPr>
-      <w:r>
-        <w:rPr>
-          <w:sz w:val="26"/>
-          <w:szCs w:val="26"/>
-        </w:rPr>
-        <w:t>Ví dụ:</w:t>
-      </w:r>
-    </w:p>
-    <w:p>
-      <w:pPr>
-        <w:pStyle w:val="Bibliography"/>
-        <w:numPr>
-          <w:ilvl w:val="0"/>
-          <w:numId w:val="13"/>
-        </w:numPr>
-        <w:spacing w:line="312" w:lineRule="auto"/>
-        <w:ind w:left="567" w:hanging="567"/>
+        <w:spacing w:before="0" w:beforeAutospacing="0" w:after="0" w:afterAutospacing="0"/>
+        <w:ind w:left="360"/>
         <w:jc w:val="both"/>
-        <w:rPr>
-          <w:noProof/>
-          <w:sz w:val="26"/>
-          <w:szCs w:val="26"/>
-        </w:rPr>
-      </w:pPr>
-      <w:r>
-        <w:rPr>
-          <w:noProof/>
-          <w:sz w:val="26"/>
-          <w:szCs w:val="26"/>
-        </w:rPr>
-        <w:t xml:space="preserve">Nguyễn Hồng Sơn (2007), </w:t>
+        <w:textAlignment w:val="baseline"/>
+        <w:rPr>
+          <w:color w:val="000000"/>
+        </w:rPr>
+      </w:pPr>
+      <w:r>
+        <w:rPr>
+          <w:color w:val="000000"/>
+        </w:rPr>
+        <w:t xml:space="preserve">James F. Kurose and Keith W. Ross (2013), </w:t>
       </w:r>
       <w:r>
         <w:rPr>
           <w:i/>
-          <w:noProof/>
-          <w:sz w:val="26"/>
-          <w:szCs w:val="26"/>
-        </w:rPr>
-        <w:t>Giáo trình hệ thống Mạng máy tính CCNA</w:t>
-      </w:r>
-      <w:r>
-        <w:rPr>
-          <w:noProof/>
-          <w:sz w:val="26"/>
-          <w:szCs w:val="26"/>
-        </w:rPr>
-        <w:t xml:space="preserve">   (Semester 1), NXB Lao động xã hội.</w:t>
-      </w:r>
-    </w:p>
-    <w:p>
-      <w:pPr>
-        <w:pStyle w:val="Bibliography"/>
-        <w:numPr>
-          <w:ilvl w:val="0"/>
-          <w:numId w:val="13"/>
-        </w:numPr>
-        <w:spacing w:line="312" w:lineRule="auto"/>
-        <w:ind w:left="567" w:hanging="567"/>
-        <w:jc w:val="both"/>
-        <w:rPr>
-          <w:noProof/>
-          <w:sz w:val="26"/>
-          <w:szCs w:val="26"/>
-        </w:rPr>
-      </w:pPr>
-      <w:r>
-        <w:rPr>
-          <w:noProof/>
-          <w:sz w:val="26"/>
-          <w:szCs w:val="26"/>
-        </w:rPr>
-        <w:t xml:space="preserve">Phạm Quốc Hùng (2017), </w:t>
-      </w:r>
-      <w:r>
-        <w:rPr>
-          <w:i/>
-          <w:noProof/>
-          <w:sz w:val="26"/>
-          <w:szCs w:val="26"/>
-        </w:rPr>
-        <w:t>Đề cương bài giảng Mạng máy tính</w:t>
-      </w:r>
-      <w:r>
-        <w:rPr>
-          <w:noProof/>
-          <w:sz w:val="26"/>
-          <w:szCs w:val="26"/>
-        </w:rPr>
-        <w:t>, Đại học SPKT Hưng Yên.</w:t>
-      </w:r>
-    </w:p>
-    <w:p>
-      <w:pPr>
-        <w:pStyle w:val="Bibliography"/>
-        <w:numPr>
-          <w:ilvl w:val="0"/>
-          <w:numId w:val="13"/>
-        </w:numPr>
-        <w:spacing w:line="312" w:lineRule="auto"/>
-        <w:ind w:left="567" w:hanging="567"/>
-        <w:jc w:val="both"/>
-        <w:rPr>
-          <w:noProof/>
-          <w:sz w:val="26"/>
-          <w:szCs w:val="26"/>
-        </w:rPr>
-      </w:pPr>
-      <w:r>
-        <w:rPr>
-          <w:noProof/>
-          <w:sz w:val="26"/>
-          <w:szCs w:val="26"/>
-        </w:rPr>
-        <w:lastRenderedPageBreak/>
-        <w:t xml:space="preserve">James F. Kurose and Keith W. Ross (2013), </w:t>
-      </w:r>
-      <w:r>
-        <w:rPr>
-          <w:i/>
-          <w:noProof/>
-          <w:sz w:val="26"/>
-          <w:szCs w:val="26"/>
+          <w:iCs/>
+          <w:color w:val="000000"/>
         </w:rPr>
         <w:t>Computer Networking: A top-down approach sixth Edition</w:t>
       </w:r>
       <w:r>
         <w:rPr>
-          <w:noProof/>
-          <w:sz w:val="26"/>
-          <w:szCs w:val="26"/>
+          <w:color w:val="000000"/>
         </w:rPr>
         <w:t>, Pearson Education.</w:t>
-      </w:r>
-    </w:p>
-    <w:p>
-      <w:pPr>
-        <w:pStyle w:val="BodyTextIndent2"/>
-        <w:spacing w:line="336" w:lineRule="auto"/>
-        <w:ind w:left="0" w:firstLine="360"/>
-        <w:jc w:val="center"/>
-        <w:rPr>
-          <w:rFonts w:ascii="Times New Roman" w:hAnsi="Times New Roman" w:cs="Times New Roman"/>
-          <w:b/>
-          <w:i/>
-          <w:sz w:val="26"/>
-          <w:szCs w:val="26"/>
-        </w:rPr>
-      </w:pPr>
-    </w:p>
-    <w:p>
-      <w:pPr>
-        <w:spacing w:after="160" w:line="259" w:lineRule="auto"/>
-        <w:jc w:val="left"/>
-        <w:rPr>
-          <w:rFonts w:eastAsiaTheme="minorHAnsi"/>
-          <w:b/>
-          <w:i/>
-          <w:sz w:val="26"/>
-          <w:szCs w:val="26"/>
-        </w:rPr>
-      </w:pPr>
-      <w:r>
-        <w:rPr>
-          <w:b/>
-          <w:i/>
-          <w:sz w:val="26"/>
-          <w:szCs w:val="26"/>
-        </w:rPr>
-        <w:br w:type="page"/>
       </w:r>
     </w:p>
     <w:p>
@@ -9302,6 +10127,95 @@
     </w:lvl>
   </w:abstractNum>
   <w:abstractNum w:abstractNumId="5" w15:restartNumberingAfterBreak="0">
+    <w:nsid w:val="1FCD4589"/>
+    <w:multiLevelType w:val="hybridMultilevel"/>
+    <w:tmpl w:val="DC90328C"/>
+    <w:lvl w:ilvl="0" w:tplc="0409000F">
+      <w:start w:val="1"/>
+      <w:numFmt w:val="decimal"/>
+      <w:lvlText w:val="%1."/>
+      <w:lvlJc w:val="left"/>
+      <w:pPr>
+        <w:ind w:left="720" w:hanging="360"/>
+      </w:pPr>
+      <w:rPr>
+        <w:rFonts w:hint="default"/>
+      </w:rPr>
+    </w:lvl>
+    <w:lvl w:ilvl="1" w:tplc="04090019" w:tentative="1">
+      <w:start w:val="1"/>
+      <w:numFmt w:val="lowerLetter"/>
+      <w:lvlText w:val="%2."/>
+      <w:lvlJc w:val="left"/>
+      <w:pPr>
+        <w:ind w:left="1440" w:hanging="360"/>
+      </w:pPr>
+    </w:lvl>
+    <w:lvl w:ilvl="2" w:tplc="0409001B" w:tentative="1">
+      <w:start w:val="1"/>
+      <w:numFmt w:val="lowerRoman"/>
+      <w:lvlText w:val="%3."/>
+      <w:lvlJc w:val="right"/>
+      <w:pPr>
+        <w:ind w:left="2160" w:hanging="180"/>
+      </w:pPr>
+    </w:lvl>
+    <w:lvl w:ilvl="3" w:tplc="0409000F" w:tentative="1">
+      <w:start w:val="1"/>
+      <w:numFmt w:val="decimal"/>
+      <w:lvlText w:val="%4."/>
+      <w:lvlJc w:val="left"/>
+      <w:pPr>
+        <w:ind w:left="2880" w:hanging="360"/>
+      </w:pPr>
+    </w:lvl>
+    <w:lvl w:ilvl="4" w:tplc="04090019" w:tentative="1">
+      <w:start w:val="1"/>
+      <w:numFmt w:val="lowerLetter"/>
+      <w:lvlText w:val="%5."/>
+      <w:lvlJc w:val="left"/>
+      <w:pPr>
+        <w:ind w:left="3600" w:hanging="360"/>
+      </w:pPr>
+    </w:lvl>
+    <w:lvl w:ilvl="5" w:tplc="0409001B" w:tentative="1">
+      <w:start w:val="1"/>
+      <w:numFmt w:val="lowerRoman"/>
+      <w:lvlText w:val="%6."/>
+      <w:lvlJc w:val="right"/>
+      <w:pPr>
+        <w:ind w:left="4320" w:hanging="180"/>
+      </w:pPr>
+    </w:lvl>
+    <w:lvl w:ilvl="6" w:tplc="0409000F" w:tentative="1">
+      <w:start w:val="1"/>
+      <w:numFmt w:val="decimal"/>
+      <w:lvlText w:val="%7."/>
+      <w:lvlJc w:val="left"/>
+      <w:pPr>
+        <w:ind w:left="5040" w:hanging="360"/>
+      </w:pPr>
+    </w:lvl>
+    <w:lvl w:ilvl="7" w:tplc="04090019" w:tentative="1">
+      <w:start w:val="1"/>
+      <w:numFmt w:val="lowerLetter"/>
+      <w:lvlText w:val="%8."/>
+      <w:lvlJc w:val="left"/>
+      <w:pPr>
+        <w:ind w:left="5760" w:hanging="360"/>
+      </w:pPr>
+    </w:lvl>
+    <w:lvl w:ilvl="8" w:tplc="0409001B" w:tentative="1">
+      <w:start w:val="1"/>
+      <w:numFmt w:val="lowerRoman"/>
+      <w:lvlText w:val="%9."/>
+      <w:lvlJc w:val="right"/>
+      <w:pPr>
+        <w:ind w:left="6480" w:hanging="180"/>
+      </w:pPr>
+    </w:lvl>
+  </w:abstractNum>
+  <w:abstractNum w:abstractNumId="6" w15:restartNumberingAfterBreak="0">
     <w:nsid w:val="299024F0"/>
     <w:multiLevelType w:val="hybridMultilevel"/>
     <w:tmpl w:val="589E0D60"/>
@@ -9413,7 +10327,120 @@
       </w:rPr>
     </w:lvl>
   </w:abstractNum>
-  <w:abstractNum w:abstractNumId="6" w15:restartNumberingAfterBreak="0">
+  <w:abstractNum w:abstractNumId="7" w15:restartNumberingAfterBreak="0">
+    <w:nsid w:val="2F0E6140"/>
+    <w:multiLevelType w:val="multilevel"/>
+    <w:tmpl w:val="51F6DF84"/>
+    <w:lvl w:ilvl="0">
+      <w:start w:val="1"/>
+      <w:numFmt w:val="decimal"/>
+      <w:lvlText w:val="%1."/>
+      <w:lvlJc w:val="left"/>
+      <w:pPr>
+        <w:tabs>
+          <w:tab w:val="num" w:pos="720"/>
+        </w:tabs>
+        <w:ind w:left="720" w:hanging="360"/>
+      </w:pPr>
+    </w:lvl>
+    <w:lvl w:ilvl="1" w:tentative="1">
+      <w:start w:val="1"/>
+      <w:numFmt w:val="decimal"/>
+      <w:lvlText w:val="%2."/>
+      <w:lvlJc w:val="left"/>
+      <w:pPr>
+        <w:tabs>
+          <w:tab w:val="num" w:pos="1440"/>
+        </w:tabs>
+        <w:ind w:left="1440" w:hanging="360"/>
+      </w:pPr>
+    </w:lvl>
+    <w:lvl w:ilvl="2" w:tentative="1">
+      <w:start w:val="1"/>
+      <w:numFmt w:val="decimal"/>
+      <w:lvlText w:val="%3."/>
+      <w:lvlJc w:val="left"/>
+      <w:pPr>
+        <w:tabs>
+          <w:tab w:val="num" w:pos="2160"/>
+        </w:tabs>
+        <w:ind w:left="2160" w:hanging="360"/>
+      </w:pPr>
+    </w:lvl>
+    <w:lvl w:ilvl="3" w:tentative="1">
+      <w:start w:val="1"/>
+      <w:numFmt w:val="decimal"/>
+      <w:lvlText w:val="%4."/>
+      <w:lvlJc w:val="left"/>
+      <w:pPr>
+        <w:tabs>
+          <w:tab w:val="num" w:pos="2880"/>
+        </w:tabs>
+        <w:ind w:left="2880" w:hanging="360"/>
+      </w:pPr>
+    </w:lvl>
+    <w:lvl w:ilvl="4" w:tentative="1">
+      <w:start w:val="1"/>
+      <w:numFmt w:val="decimal"/>
+      <w:lvlText w:val="%5."/>
+      <w:lvlJc w:val="left"/>
+      <w:pPr>
+        <w:tabs>
+          <w:tab w:val="num" w:pos="3600"/>
+        </w:tabs>
+        <w:ind w:left="3600" w:hanging="360"/>
+      </w:pPr>
+    </w:lvl>
+    <w:lvl w:ilvl="5" w:tentative="1">
+      <w:start w:val="1"/>
+      <w:numFmt w:val="decimal"/>
+      <w:lvlText w:val="%6."/>
+      <w:lvlJc w:val="left"/>
+      <w:pPr>
+        <w:tabs>
+          <w:tab w:val="num" w:pos="4320"/>
+        </w:tabs>
+        <w:ind w:left="4320" w:hanging="360"/>
+      </w:pPr>
+    </w:lvl>
+    <w:lvl w:ilvl="6" w:tentative="1">
+      <w:start w:val="1"/>
+      <w:numFmt w:val="decimal"/>
+      <w:lvlText w:val="%7."/>
+      <w:lvlJc w:val="left"/>
+      <w:pPr>
+        <w:tabs>
+          <w:tab w:val="num" w:pos="5040"/>
+        </w:tabs>
+        <w:ind w:left="5040" w:hanging="360"/>
+      </w:pPr>
+    </w:lvl>
+    <w:lvl w:ilvl="7" w:tentative="1">
+      <w:start w:val="1"/>
+      <w:numFmt w:val="decimal"/>
+      <w:lvlText w:val="%8."/>
+      <w:lvlJc w:val="left"/>
+      <w:pPr>
+        <w:tabs>
+          <w:tab w:val="num" w:pos="5760"/>
+        </w:tabs>
+        <w:ind w:left="5760" w:hanging="360"/>
+      </w:pPr>
+    </w:lvl>
+    <w:lvl w:ilvl="8" w:tentative="1">
+      <w:start w:val="1"/>
+      <w:numFmt w:val="decimal"/>
+      <w:lvlText w:val="%9."/>
+      <w:lvlJc w:val="left"/>
+      <w:pPr>
+        <w:tabs>
+          <w:tab w:val="num" w:pos="6480"/>
+        </w:tabs>
+        <w:ind w:left="6480" w:hanging="360"/>
+      </w:pPr>
+    </w:lvl>
+  </w:abstractNum>
+  <w:abstractNum w:abstractNumId="8" w15:restartNumberingAfterBreak="0">
     <w:nsid w:val="3FD51CCB"/>
     <w:multiLevelType w:val="multilevel"/>
     <w:tmpl w:val="3FD51CCB"/>
@@ -9527,7 +10554,7 @@
       </w:pPr>
     </w:lvl>
   </w:abstractNum>
-  <w:abstractNum w:abstractNumId="7" w15:restartNumberingAfterBreak="0">
+  <w:abstractNum w:abstractNumId="9" w15:restartNumberingAfterBreak="0">
     <w:nsid w:val="43986201"/>
     <w:multiLevelType w:val="multilevel"/>
     <w:tmpl w:val="43986201"/>
@@ -9616,7 +10643,7 @@
       </w:pPr>
     </w:lvl>
   </w:abstractNum>
-  <w:abstractNum w:abstractNumId="8" w15:restartNumberingAfterBreak="0">
+  <w:abstractNum w:abstractNumId="10" w15:restartNumberingAfterBreak="0">
     <w:nsid w:val="4EF26543"/>
     <w:multiLevelType w:val="multilevel"/>
     <w:tmpl w:val="20BE8C5A"/>
@@ -9737,7 +10764,7 @@
       </w:rPr>
     </w:lvl>
   </w:abstractNum>
-  <w:abstractNum w:abstractNumId="9" w15:restartNumberingAfterBreak="0">
+  <w:abstractNum w:abstractNumId="11" w15:restartNumberingAfterBreak="0">
     <w:nsid w:val="59F143EC"/>
     <w:multiLevelType w:val="hybridMultilevel"/>
     <w:tmpl w:val="EC8C5B74"/>
@@ -9850,7 +10877,7 @@
       </w:rPr>
     </w:lvl>
   </w:abstractNum>
-  <w:abstractNum w:abstractNumId="10" w15:restartNumberingAfterBreak="0">
+  <w:abstractNum w:abstractNumId="12" w15:restartNumberingAfterBreak="0">
     <w:nsid w:val="5C795731"/>
     <w:multiLevelType w:val="hybridMultilevel"/>
     <w:tmpl w:val="37BA63B2"/>
@@ -9939,7 +10966,7 @@
       </w:pPr>
     </w:lvl>
   </w:abstractNum>
-  <w:abstractNum w:abstractNumId="11" w15:restartNumberingAfterBreak="0">
+  <w:abstractNum w:abstractNumId="13" w15:restartNumberingAfterBreak="0">
     <w:nsid w:val="5C921064"/>
     <w:multiLevelType w:val="multilevel"/>
     <w:tmpl w:val="5C921064"/>
@@ -10053,7 +11080,7 @@
       </w:pPr>
     </w:lvl>
   </w:abstractNum>
-  <w:abstractNum w:abstractNumId="12" w15:restartNumberingAfterBreak="0">
+  <w:abstractNum w:abstractNumId="14" w15:restartNumberingAfterBreak="0">
     <w:nsid w:val="5E6E5EFF"/>
     <w:multiLevelType w:val="hybridMultilevel"/>
     <w:tmpl w:val="234463E4"/>
@@ -10166,7 +11193,7 @@
       </w:rPr>
     </w:lvl>
   </w:abstractNum>
-  <w:abstractNum w:abstractNumId="13" w15:restartNumberingAfterBreak="0">
+  <w:abstractNum w:abstractNumId="15" w15:restartNumberingAfterBreak="0">
     <w:nsid w:val="6D911410"/>
     <w:multiLevelType w:val="singleLevel"/>
     <w:tmpl w:val="BCA464AE"/>
@@ -10186,7 +11213,7 @@
       </w:rPr>
     </w:lvl>
   </w:abstractNum>
-  <w:abstractNum w:abstractNumId="14" w15:restartNumberingAfterBreak="0">
+  <w:abstractNum w:abstractNumId="16" w15:restartNumberingAfterBreak="0">
     <w:nsid w:val="6D9701E6"/>
     <w:multiLevelType w:val="hybridMultilevel"/>
     <w:tmpl w:val="FAA4FA30"/>
@@ -10299,7 +11326,7 @@
       </w:rPr>
     </w:lvl>
   </w:abstractNum>
-  <w:abstractNum w:abstractNumId="15" w15:restartNumberingAfterBreak="0">
+  <w:abstractNum w:abstractNumId="17" w15:restartNumberingAfterBreak="0">
     <w:nsid w:val="74693251"/>
     <w:multiLevelType w:val="multilevel"/>
     <w:tmpl w:val="74693251"/>
@@ -10412,7 +11439,7 @@
       </w:rPr>
     </w:lvl>
   </w:abstractNum>
-  <w:abstractNum w:abstractNumId="16" w15:restartNumberingAfterBreak="0">
+  <w:abstractNum w:abstractNumId="18" w15:restartNumberingAfterBreak="0">
     <w:nsid w:val="74F76D02"/>
     <w:multiLevelType w:val="hybridMultilevel"/>
     <w:tmpl w:val="8CE4874A"/>
@@ -10525,7 +11552,7 @@
       </w:rPr>
     </w:lvl>
   </w:abstractNum>
-  <w:abstractNum w:abstractNumId="17" w15:restartNumberingAfterBreak="0">
+  <w:abstractNum w:abstractNumId="19" w15:restartNumberingAfterBreak="0">
     <w:nsid w:val="7A0D12E6"/>
     <w:multiLevelType w:val="hybridMultilevel"/>
     <w:tmpl w:val="5BC27B18"/>
@@ -10614,7 +11641,7 @@
       </w:pPr>
     </w:lvl>
   </w:abstractNum>
-  <w:abstractNum w:abstractNumId="18" w15:restartNumberingAfterBreak="0">
+  <w:abstractNum w:abstractNumId="20" w15:restartNumberingAfterBreak="0">
     <w:nsid w:val="7FD90601"/>
     <w:multiLevelType w:val="hybridMultilevel"/>
     <w:tmpl w:val="F152702E"/>
@@ -10728,16 +11755,16 @@
     </w:lvl>
   </w:abstractNum>
   <w:num w:numId="1">
-    <w:abstractNumId w:val="8"/>
+    <w:abstractNumId w:val="10"/>
   </w:num>
   <w:num w:numId="2">
-    <w:abstractNumId w:val="7"/>
+    <w:abstractNumId w:val="9"/>
   </w:num>
   <w:num w:numId="3">
-    <w:abstractNumId w:val="15"/>
+    <w:abstractNumId w:val="17"/>
   </w:num>
   <w:num w:numId="4">
-    <w:abstractNumId w:val="11"/>
+    <w:abstractNumId w:val="13"/>
     <w:lvlOverride w:ilvl="0">
       <w:startOverride w:val="2"/>
     </w:lvlOverride>
@@ -10767,7 +11794,7 @@
     </w:lvlOverride>
   </w:num>
   <w:num w:numId="5">
-    <w:abstractNumId w:val="6"/>
+    <w:abstractNumId w:val="8"/>
     <w:lvlOverride w:ilvl="0">
       <w:startOverride w:val="2"/>
     </w:lvlOverride>
@@ -10797,25 +11824,25 @@
     </w:lvlOverride>
   </w:num>
   <w:num w:numId="6">
-    <w:abstractNumId w:val="17"/>
+    <w:abstractNumId w:val="19"/>
   </w:num>
   <w:num w:numId="7">
-    <w:abstractNumId w:val="12"/>
+    <w:abstractNumId w:val="14"/>
   </w:num>
   <w:num w:numId="8">
+    <w:abstractNumId w:val="18"/>
+  </w:num>
+  <w:num w:numId="9">
     <w:abstractNumId w:val="16"/>
   </w:num>
-  <w:num w:numId="9">
-    <w:abstractNumId w:val="14"/>
-  </w:num>
   <w:num w:numId="10">
-    <w:abstractNumId w:val="18"/>
+    <w:abstractNumId w:val="20"/>
   </w:num>
   <w:num w:numId="11">
-    <w:abstractNumId w:val="9"/>
+    <w:abstractNumId w:val="11"/>
   </w:num>
   <w:num w:numId="12">
-    <w:abstractNumId w:val="13"/>
+    <w:abstractNumId w:val="15"/>
   </w:num>
   <w:num w:numId="13">
     <w:abstractNumId w:val="1"/>
@@ -10824,10 +11851,10 @@
     <w:abstractNumId w:val="2"/>
   </w:num>
   <w:num w:numId="15">
-    <w:abstractNumId w:val="5"/>
+    <w:abstractNumId w:val="6"/>
   </w:num>
   <w:num w:numId="16">
-    <w:abstractNumId w:val="10"/>
+    <w:abstractNumId w:val="12"/>
   </w:num>
   <w:num w:numId="17">
     <w:abstractNumId w:val="4"/>
@@ -10837,6 +11864,12 @@
   </w:num>
   <w:num w:numId="19">
     <w:abstractNumId w:val="0"/>
+  </w:num>
+  <w:num w:numId="20">
+    <w:abstractNumId w:val="7"/>
+  </w:num>
+  <w:num w:numId="21">
+    <w:abstractNumId w:val="5"/>
   </w:num>
 </w:numbering>
 </file>
@@ -12101,6 +13134,22 @@
       <w:szCs w:val="20"/>
     </w:rPr>
   </w:style>
+  <w:style w:type="character" w:customStyle="1" w:styleId="apple-converted-space">
+    <w:name w:val="apple-converted-space"/>
+    <w:basedOn w:val="DefaultParagraphFont"/>
+    <w:rsid w:val="005B39FA"/>
+  </w:style>
+  <w:style w:type="character" w:styleId="Strong">
+    <w:name w:val="Strong"/>
+    <w:basedOn w:val="DefaultParagraphFont"/>
+    <w:uiPriority w:val="22"/>
+    <w:qFormat/>
+    <w:rsid w:val="00012F39"/>
+    <w:rPr>
+      <w:b/>
+      <w:bCs/>
+    </w:rPr>
+  </w:style>
 </w:styles>
 </file>
 
@@ -12404,7 +13453,7 @@
 </file>
 
 <file path=customXml/itemProps1.xml><?xml version="1.0" encoding="utf-8"?>
-<ds:datastoreItem xmlns:ds="http://schemas.openxmlformats.org/officeDocument/2006/customXml" ds:itemID="{8AD978B1-58ED-4A39-87A4-A14F08064866}">
+<ds:datastoreItem xmlns:ds="http://schemas.openxmlformats.org/officeDocument/2006/customXml" ds:itemID="{53490DFA-2FB8-4FBD-AF38-F54917321082}">
   <ds:schemaRefs>
     <ds:schemaRef ds:uri="http://schemas.openxmlformats.org/officeDocument/2006/bibliography"/>
   </ds:schemaRefs>

</xml_diff>